<commit_message>
Redesigned 1 section completely
</commit_message>
<xml_diff>
--- a/Иванов-Пояснительная записка.docx
+++ b/Иванов-Пояснительная записка.docx
@@ -2509,20 +2509,31 @@
         </w:rPr>
         <w:t xml:space="preserve">Мобильное приложение </w:t>
       </w:r>
+      <w:proofErr w:type="gramStart"/>
       <w:r>
         <w:rPr>
           <w:rFonts w:cs="Times New Roman"/>
           <w:szCs w:val="28"/>
         </w:rPr>
-        <w:t xml:space="preserve">для </w:t>
-      </w:r>
+        <w:t>для</w:t>
+      </w:r>
+      <w:proofErr w:type="gramEnd"/>
       <w:r>
         <w:rPr>
           <w:rFonts w:cs="Times New Roman"/>
           <w:szCs w:val="28"/>
         </w:rPr>
+        <w:t xml:space="preserve"> </w:t>
+      </w:r>
+      <w:proofErr w:type="gramStart"/>
+      <w:r>
+        <w:rPr>
+          <w:rFonts w:cs="Times New Roman"/>
+          <w:szCs w:val="28"/>
+        </w:rPr>
         <w:t>СТО</w:t>
       </w:r>
+      <w:proofErr w:type="gramEnd"/>
       <w:r>
         <w:rPr>
           <w:rFonts w:cs="Times New Roman"/>
@@ -3045,13 +3056,195 @@
     </w:p>
     <w:p>
       <w:pPr>
+        <w:rPr>
+          <w:lang w:eastAsia="ru-RU"/>
+        </w:rPr>
+      </w:pPr>
+      <w:r>
+        <w:rPr>
+          <w:lang w:eastAsia="ru-RU"/>
+        </w:rPr>
+        <w:t>Для захвата и записи видео с экрана смартфона</w:t>
+      </w:r>
+      <w:r>
+        <w:rPr>
+          <w:lang w:eastAsia="ru-RU"/>
+        </w:rPr>
+        <w:t xml:space="preserve"> могут понадобиться такие функции, как:</w:t>
+      </w:r>
+    </w:p>
+    <w:p>
+      <w:pPr>
+        <w:pStyle w:val="a4"/>
+        <w:numPr>
+          <w:ilvl w:val="0"/>
+          <w:numId w:val="21"/>
+        </w:numPr>
+        <w:spacing w:after="0" w:line="360" w:lineRule="auto"/>
+        <w:ind w:left="0" w:firstLine="709"/>
+        <w:rPr>
+          <w:rFonts w:ascii="Times New Roman" w:hAnsi="Times New Roman"/>
+          <w:lang w:eastAsia="ru-RU"/>
+        </w:rPr>
+      </w:pPr>
+      <w:r>
+        <w:rPr>
+          <w:rFonts w:ascii="Times New Roman" w:hAnsi="Times New Roman"/>
+          <w:lang w:eastAsia="ru-RU"/>
+        </w:rPr>
+        <w:t>запись при нажатии соответствующей кнопки в приложении;</w:t>
+      </w:r>
+    </w:p>
+    <w:p>
+      <w:pPr>
+        <w:pStyle w:val="a4"/>
+        <w:numPr>
+          <w:ilvl w:val="0"/>
+          <w:numId w:val="21"/>
+        </w:numPr>
+        <w:spacing w:after="0" w:line="360" w:lineRule="auto"/>
+        <w:ind w:left="0" w:firstLine="709"/>
+        <w:rPr>
+          <w:rFonts w:ascii="Times New Roman" w:hAnsi="Times New Roman"/>
+          <w:lang w:eastAsia="ru-RU"/>
+        </w:rPr>
+      </w:pPr>
+      <w:r>
+        <w:rPr>
+          <w:rFonts w:ascii="Times New Roman" w:hAnsi="Times New Roman"/>
+          <w:lang w:eastAsia="ru-RU"/>
+        </w:rPr>
+        <w:t>включение оверлея и осуществление записи при его помощи;</w:t>
+      </w:r>
+    </w:p>
+    <w:p>
+      <w:pPr>
+        <w:pStyle w:val="a4"/>
+        <w:numPr>
+          <w:ilvl w:val="0"/>
+          <w:numId w:val="21"/>
+        </w:numPr>
+        <w:spacing w:after="0" w:line="360" w:lineRule="auto"/>
+        <w:ind w:left="0" w:firstLine="709"/>
+        <w:rPr>
+          <w:rFonts w:ascii="Times New Roman" w:hAnsi="Times New Roman"/>
+          <w:lang w:eastAsia="ru-RU"/>
+        </w:rPr>
+      </w:pPr>
+      <w:r>
+        <w:rPr>
+          <w:rFonts w:ascii="Times New Roman" w:hAnsi="Times New Roman"/>
+          <w:lang w:eastAsia="ru-RU"/>
+        </w:rPr>
+        <w:t>просмотр сохраненных видео;</w:t>
+      </w:r>
+    </w:p>
+    <w:p>
+      <w:pPr>
+        <w:pStyle w:val="a4"/>
+        <w:numPr>
+          <w:ilvl w:val="0"/>
+          <w:numId w:val="21"/>
+        </w:numPr>
+        <w:spacing w:after="0" w:line="360" w:lineRule="auto"/>
+        <w:ind w:left="0" w:firstLine="709"/>
+        <w:rPr>
+          <w:rFonts w:ascii="Times New Roman" w:hAnsi="Times New Roman"/>
+          <w:lang w:eastAsia="ru-RU"/>
+        </w:rPr>
+      </w:pPr>
+      <w:r>
+        <w:rPr>
+          <w:rFonts w:ascii="Times New Roman" w:hAnsi="Times New Roman"/>
+          <w:lang w:eastAsia="ru-RU"/>
+        </w:rPr>
+        <w:t>изменение настроек записи;</w:t>
+      </w:r>
+    </w:p>
+    <w:p>
+      <w:pPr>
+        <w:pStyle w:val="a4"/>
+        <w:numPr>
+          <w:ilvl w:val="0"/>
+          <w:numId w:val="21"/>
+        </w:numPr>
+        <w:spacing w:after="0" w:line="360" w:lineRule="auto"/>
+        <w:ind w:left="0" w:firstLine="709"/>
+        <w:rPr>
+          <w:rFonts w:ascii="Times New Roman" w:hAnsi="Times New Roman"/>
+          <w:lang w:eastAsia="ru-RU"/>
+        </w:rPr>
+      </w:pPr>
+      <w:r>
+        <w:rPr>
+          <w:rFonts w:ascii="Times New Roman" w:hAnsi="Times New Roman"/>
+          <w:lang w:eastAsia="ru-RU"/>
+        </w:rPr>
+        <w:t>редактирование записанных видео.</w:t>
+      </w:r>
+    </w:p>
+    <w:p>
+      <w:pPr>
+        <w:pStyle w:val="a4"/>
+        <w:spacing w:after="0" w:line="360" w:lineRule="auto"/>
+        <w:ind w:left="0"/>
+        <w:rPr>
+          <w:rFonts w:ascii="Times New Roman" w:hAnsi="Times New Roman"/>
+          <w:lang w:eastAsia="ru-RU"/>
+        </w:rPr>
+      </w:pPr>
+      <w:r>
+        <w:rPr>
+          <w:rFonts w:ascii="Times New Roman" w:hAnsi="Times New Roman"/>
+          <w:lang w:eastAsia="ru-RU"/>
+        </w:rPr>
+        <w:t xml:space="preserve">Функции </w:t>
+      </w:r>
+      <w:r>
+        <w:rPr>
+          <w:rFonts w:ascii="Times New Roman" w:hAnsi="Times New Roman"/>
+          <w:lang w:eastAsia="ru-RU"/>
+        </w:rPr>
+        <w:t>захвата и записи видео с экрана смартфона</w:t>
+      </w:r>
+      <w:r>
+        <w:rPr>
+          <w:rFonts w:ascii="Times New Roman" w:hAnsi="Times New Roman"/>
+          <w:lang w:eastAsia="ru-RU"/>
+        </w:rPr>
+        <w:t xml:space="preserve"> отличаются от функций </w:t>
+      </w:r>
+      <w:r>
+        <w:rPr>
+          <w:rFonts w:ascii="Times New Roman" w:hAnsi="Times New Roman"/>
+          <w:lang w:eastAsia="ru-RU"/>
+        </w:rPr>
+        <w:t>захвата и записи видео с экрана</w:t>
+      </w:r>
+      <w:r>
+        <w:rPr>
+          <w:rFonts w:ascii="Times New Roman" w:hAnsi="Times New Roman"/>
+          <w:lang w:eastAsia="ru-RU"/>
+        </w:rPr>
+        <w:t xml:space="preserve"> персонального компьютера тем, что в компьютерной функции можно выбрать конкретную область захвата, что предоставляет более удобную реализацию записи. </w:t>
+      </w:r>
+    </w:p>
+    <w:p>
+      <w:pPr>
         <w:ind w:right="-2"/>
       </w:pPr>
       <w:r>
         <w:rPr>
           <w:lang w:eastAsia="ru-RU"/>
         </w:rPr>
-        <w:t>Из этого можно прийти к выводу, что мобильное приложение для записи видео с экрана упростит жизнь многим пользователям смартфона.</w:t>
+        <w:lastRenderedPageBreak/>
+        <w:t>М</w:t>
+      </w:r>
+      <w:r>
+        <w:rPr>
+          <w:lang w:eastAsia="ru-RU"/>
+        </w:rPr>
+        <w:t>обильное приложение для записи видео с экрана упростит жизнь многим пользователям смартфона.</w:t>
       </w:r>
     </w:p>
     <w:p>
@@ -3077,12 +3270,138 @@
         <w:ind w:right="-2"/>
       </w:pPr>
       <w:r>
-        <w:t xml:space="preserve">Клиентами являются владельцы </w:t>
-      </w:r>
-      <w:r>
-        <w:t>смартфонов</w:t>
-      </w:r>
-      <w:r>
+        <w:t xml:space="preserve">По статистике </w:t>
+      </w:r>
+      <w:r>
+        <w:t>94,9%</w:t>
+      </w:r>
+      <w:r>
+        <w:rPr>
+          <w:bCs/>
+        </w:rPr>
+        <w:t xml:space="preserve"> </w:t>
+      </w:r>
+      <w:proofErr w:type="gramStart"/>
+      <w:r>
+        <w:rPr>
+          <w:bCs/>
+        </w:rPr>
+        <w:t>интернет-пользователей</w:t>
+      </w:r>
+      <w:proofErr w:type="gramEnd"/>
+      <w:r>
+        <w:rPr>
+          <w:bCs/>
+        </w:rPr>
+        <w:t xml:space="preserve"> возрастом от 16 до 64 года владеют </w:t>
+      </w:r>
+      <w:r>
+        <w:t xml:space="preserve">смартфонами. То есть средний возраст пользователей смартфонами в России равен 40 годам. К такому выводу пришли специалисты мобильной рекламной платформы </w:t>
+      </w:r>
+      <w:proofErr w:type="spellStart"/>
+      <w:r>
+        <w:t>byyd</w:t>
+      </w:r>
+      <w:proofErr w:type="spellEnd"/>
+      <w:r>
+        <w:t xml:space="preserve"> в 2021 году.</w:t>
+      </w:r>
+    </w:p>
+    <w:p>
+      <w:pPr>
+        <w:ind w:right="-2"/>
+        <w:rPr>
+          <w:highlight w:val="yellow"/>
+        </w:rPr>
+      </w:pPr>
+      <w:r>
+        <w:t>Захват и запись видео с экрана могут потребоваться владельцу смартфона любого возраста, поэтому ограничения по возрасту отсутствуют.</w:t>
+      </w:r>
+      <w:r>
+        <w:t xml:space="preserve"> </w:t>
+      </w:r>
+      <w:r>
+        <w:t xml:space="preserve">Так как активными пользователями смартфонов являются более молодые пользователи, то они составляют большую часть тех, кто </w:t>
+      </w:r>
+      <w:proofErr w:type="gramStart"/>
+      <w:r>
+        <w:t>хотел</w:t>
+      </w:r>
+      <w:proofErr w:type="gramEnd"/>
+      <w:r>
+        <w:t xml:space="preserve"> был воспользоваться захватом и записью видео с экрана смартфона.</w:t>
+      </w:r>
+    </w:p>
+    <w:p>
+      <w:pPr>
+        <w:ind w:right="-2"/>
+      </w:pPr>
+    </w:p>
+    <w:p>
+      <w:pPr>
+        <w:pStyle w:val="2"/>
+      </w:pPr>
+      <w:bookmarkStart w:id="5" w:name="_Toc117112974"/>
+      <w:r>
+        <w:t>Сценарии</w:t>
+      </w:r>
+      <w:bookmarkEnd w:id="5"/>
+    </w:p>
+    <w:p>
+      <w:pPr>
+        <w:ind w:right="-2"/>
+        <w:rPr>
+          <w:lang w:eastAsia="ru-RU"/>
+        </w:rPr>
+      </w:pPr>
+      <w:r>
+        <w:rPr>
+          <w:lang w:eastAsia="ru-RU"/>
+        </w:rPr>
+        <w:t>Мария В</w:t>
+      </w:r>
+      <w:r>
+        <w:rPr>
+          <w:lang w:eastAsia="ru-RU"/>
+        </w:rPr>
+        <w:t>икторовна</w:t>
+      </w:r>
+      <w:bookmarkStart w:id="6" w:name="_GoBack"/>
+      <w:bookmarkEnd w:id="6"/>
+      <w:r>
+        <w:rPr>
+          <w:lang w:eastAsia="ru-RU"/>
+        </w:rPr>
+        <w:t xml:space="preserve"> преподает математику</w:t>
+      </w:r>
+      <w:r>
+        <w:rPr>
+          <w:lang w:eastAsia="ru-RU"/>
+        </w:rPr>
+        <w:t xml:space="preserve">. </w:t>
+      </w:r>
+      <w:r>
+        <w:rPr>
+          <w:lang w:eastAsia="ru-RU"/>
+        </w:rPr>
+        <w:t>Ей необходимо записать обучающее видео по новой теме, потому что сегодня поставили дистанционное обучение. Но именно сегодня в доме отключили свет, и у неё нет возможности включить компьютер</w:t>
+      </w:r>
+      <w:r>
+        <w:rPr>
+          <w:lang w:eastAsia="ru-RU"/>
+        </w:rPr>
+        <w:t>. А более чем достаточно будет скачать приложение</w:t>
+      </w:r>
+      <w:r>
+        <w:rPr>
+          <w:lang w:eastAsia="ru-RU"/>
+        </w:rPr>
+        <w:t xml:space="preserve"> и записать видео с экрана телефона, на котором будет решать математические задания в другом приложении</w:t>
+      </w:r>
+      <w:r>
+        <w:rPr>
+          <w:lang w:eastAsia="ru-RU"/>
+        </w:rPr>
         <w:t>.</w:t>
       </w:r>
     </w:p>
@@ -3090,512 +3409,182 @@
       <w:pPr>
         <w:ind w:right="-2"/>
         <w:rPr>
-          <w:highlight w:val="yellow"/>
-        </w:rPr>
-      </w:pPr>
-      <w:r>
-        <w:t>94,9%</w:t>
-      </w:r>
-      <w:r>
-        <w:rPr>
-          <w:bCs/>
+          <w:lang w:eastAsia="ru-RU"/>
+        </w:rPr>
+      </w:pPr>
+      <w:r>
+        <w:rPr>
+          <w:lang w:eastAsia="ru-RU"/>
+        </w:rPr>
+        <w:t>Максим много играет в мобильные игры, поэтому его друзья часто просят его снять для них видео, чтобы они могли научиться играть. Для этого ему нужно воспользоваться захватом и записью экрана с его смартфона</w:t>
+      </w:r>
+      <w:r>
+        <w:rPr>
+          <w:lang w:eastAsia="ru-RU"/>
+        </w:rPr>
+        <w:t xml:space="preserve">, но </w:t>
+      </w:r>
+      <w:r>
+        <w:rPr>
+          <w:lang w:eastAsia="ru-RU"/>
+        </w:rPr>
+        <w:t>ему необходимо, чтобы видеозапись была неограниченна по времени и передавала звук игры</w:t>
+      </w:r>
+      <w:r>
+        <w:rPr>
+          <w:lang w:eastAsia="ru-RU"/>
+        </w:rPr>
+        <w:t xml:space="preserve">, </w:t>
+      </w:r>
+      <w:r>
+        <w:rPr>
+          <w:lang w:eastAsia="ru-RU"/>
+        </w:rPr>
+        <w:t>а встроенног</w:t>
+      </w:r>
+      <w:r>
+        <w:rPr>
+          <w:lang w:eastAsia="ru-RU"/>
+        </w:rPr>
+        <w:t>о приложения в его телефоне нет</w:t>
+      </w:r>
+      <w:r>
+        <w:rPr>
+          <w:lang w:eastAsia="ru-RU"/>
+        </w:rPr>
+        <w:t xml:space="preserve">. </w:t>
+      </w:r>
+      <w:r>
+        <w:rPr>
+          <w:lang w:eastAsia="ru-RU"/>
+        </w:rPr>
+        <w:t>Поэтому ему нужно скачать приложение, чтобы снять обучающее видео</w:t>
+      </w:r>
+      <w:r>
+        <w:rPr>
+          <w:lang w:eastAsia="ru-RU"/>
+        </w:rPr>
+        <w:t>.</w:t>
+      </w:r>
+    </w:p>
+    <w:p>
+      <w:pPr>
+        <w:ind w:right="-2"/>
+        <w:rPr>
+          <w:lang w:eastAsia="ru-RU"/>
+        </w:rPr>
+      </w:pPr>
+      <w:r>
+        <w:rPr>
+          <w:lang w:eastAsia="ru-RU"/>
+        </w:rPr>
+        <w:lastRenderedPageBreak/>
+        <w:t>Василий</w:t>
+      </w:r>
+      <w:r>
+        <w:rPr>
+          <w:lang w:eastAsia="ru-RU"/>
+        </w:rPr>
+        <w:t xml:space="preserve"> является</w:t>
+      </w:r>
+      <w:r>
+        <w:rPr>
+          <w:lang w:eastAsia="ru-RU"/>
         </w:rPr>
         <w:t xml:space="preserve"> </w:t>
       </w:r>
-      <w:proofErr w:type="gramStart"/>
-      <w:r>
-        <w:rPr>
-          <w:bCs/>
-        </w:rPr>
-        <w:t>интернет-пользователей</w:t>
-      </w:r>
-      <w:proofErr w:type="gramEnd"/>
-      <w:r>
-        <w:rPr>
-          <w:bCs/>
-        </w:rPr>
-        <w:t xml:space="preserve"> возрастом от 16 до 64 года владеют </w:t>
-      </w:r>
-      <w:r>
-        <w:t xml:space="preserve">смартфонами. То есть средний возраст пользователей смартфонами в России равен 40 годам. К такому выводу пришли специалисты мобильной рекламной платформы </w:t>
+      <w:r>
+        <w:rPr>
+          <w:lang w:eastAsia="ru-RU"/>
+        </w:rPr>
+        <w:t>разработчиком электронной книги для мобильного устройства. Ему необходимо показать функционал своего приложения, чтобы заинтересовать пользователей и показать, что можно делать в приложении.</w:t>
+      </w:r>
+      <w:r>
+        <w:rPr>
+          <w:lang w:eastAsia="ru-RU"/>
+        </w:rPr>
+        <w:t xml:space="preserve"> </w:t>
+      </w:r>
+      <w:r>
+        <w:rPr>
+          <w:lang w:eastAsia="ru-RU"/>
+        </w:rPr>
+        <w:t>Установка приложения поможет записать видео с функционалом разрабатываемого им приложения.</w:t>
+      </w:r>
+    </w:p>
+    <w:p>
+      <w:pPr>
+        <w:ind w:right="-2"/>
+        <w:rPr>
+          <w:lang w:eastAsia="ru-RU"/>
+        </w:rPr>
+      </w:pPr>
+    </w:p>
+    <w:p>
+      <w:pPr>
+        <w:pStyle w:val="2"/>
+      </w:pPr>
+      <w:bookmarkStart w:id="7" w:name="_Toc117112975"/>
+      <w:r>
+        <w:t>Сбор и анализ прототипов</w:t>
+      </w:r>
+      <w:bookmarkEnd w:id="7"/>
+    </w:p>
+    <w:p>
+      <w:pPr>
+        <w:ind w:right="-2"/>
+        <w:rPr>
+          <w:lang w:eastAsia="ru-RU"/>
+        </w:rPr>
+      </w:pPr>
+      <w:r>
+        <w:rPr>
+          <w:lang w:eastAsia="ru-RU"/>
+        </w:rPr>
+        <w:t>Существует большое количество приложений, осуществляющих захват и запись видео с экрана смартфона</w:t>
+      </w:r>
+      <w:r>
+        <w:rPr>
+          <w:lang w:eastAsia="ru-RU"/>
+        </w:rPr>
+        <w:t>.</w:t>
+      </w:r>
+      <w:r>
+        <w:rPr>
+          <w:lang w:eastAsia="ru-RU"/>
+        </w:rPr>
+        <w:t xml:space="preserve"> </w:t>
+      </w:r>
+      <w:r>
+        <w:rPr>
+          <w:lang w:eastAsia="ru-RU"/>
+        </w:rPr>
+        <w:t>Так как приложения получают свою популярность за счет функции записи и захвата экрана, то при выборе прототипов стоит руководствоваться популярностью приложений.</w:t>
+      </w:r>
+    </w:p>
+    <w:p>
+      <w:pPr>
+        <w:ind w:right="-2"/>
+        <w:rPr>
+          <w:lang w:eastAsia="ru-RU"/>
+        </w:rPr>
+      </w:pPr>
+    </w:p>
+    <w:p>
+      <w:pPr>
+        <w:pStyle w:val="3"/>
+      </w:pPr>
+      <w:r>
+        <w:t xml:space="preserve">1.4.1 </w:t>
       </w:r>
       <w:proofErr w:type="spellStart"/>
       <w:r>
-        <w:t>byyd</w:t>
+        <w:rPr>
+          <w:lang w:val="en-US"/>
+        </w:rPr>
+        <w:t>XRecorder</w:t>
       </w:r>
       <w:proofErr w:type="spellEnd"/>
-      <w:r>
-        <w:t xml:space="preserve"> в 2021 году.</w:t>
-      </w:r>
-    </w:p>
-    <w:p>
-      <w:pPr>
-        <w:ind w:right="-2"/>
-      </w:pPr>
-      <w:r>
-        <w:rPr>
-          <w:lang w:eastAsia="ru-RU"/>
-        </w:rPr>
-        <w:lastRenderedPageBreak/>
-        <w:t>Данное приложение рассчитано на любого клиента, с возрастом выше 6 лет, ведь потребность в записи экрана может понадобиться любому.</w:t>
-      </w:r>
-      <w:r>
-        <w:rPr>
-          <w:lang w:eastAsia="ru-RU"/>
-        </w:rPr>
-        <w:t xml:space="preserve"> </w:t>
-      </w:r>
-      <w:r>
-        <w:rPr>
-          <w:lang w:eastAsia="ru-RU"/>
-        </w:rPr>
-        <w:t>Приложение поддерживает русский и английский язык.</w:t>
-      </w:r>
-    </w:p>
-    <w:p>
-      <w:pPr>
-        <w:ind w:right="-2"/>
-      </w:pPr>
-    </w:p>
-    <w:p>
-      <w:pPr>
-        <w:pStyle w:val="2"/>
-      </w:pPr>
-      <w:bookmarkStart w:id="5" w:name="_Toc117112974"/>
-      <w:r>
-        <w:t>Сценарии</w:t>
-      </w:r>
-      <w:bookmarkEnd w:id="5"/>
-    </w:p>
-    <w:p>
-      <w:pPr>
-        <w:ind w:right="-2"/>
-        <w:rPr>
-          <w:lang w:eastAsia="ru-RU"/>
-        </w:rPr>
-      </w:pPr>
-      <w:r>
-        <w:rPr>
-          <w:lang w:eastAsia="ru-RU"/>
-        </w:rPr>
-        <w:t>Прежде всего, при составлении сценария выявляется цель, которой будут достигать пользователи</w:t>
-      </w:r>
-      <w:r>
-        <w:rPr>
-          <w:lang w:eastAsia="ru-RU"/>
-        </w:rPr>
-        <w:t xml:space="preserve">. В первую очередь целью является простота и доступность. Например: </w:t>
-      </w:r>
-    </w:p>
-    <w:p>
-      <w:pPr>
-        <w:ind w:right="-2"/>
-        <w:rPr>
-          <w:lang w:eastAsia="ru-RU"/>
-        </w:rPr>
-      </w:pPr>
-      <w:r>
-        <w:rPr>
-          <w:lang w:eastAsia="ru-RU"/>
-        </w:rPr>
-        <w:t>Женщина преподает математику</w:t>
-      </w:r>
-      <w:r>
-        <w:rPr>
-          <w:lang w:eastAsia="ru-RU"/>
-        </w:rPr>
-        <w:t xml:space="preserve">. </w:t>
-      </w:r>
-      <w:r>
-        <w:rPr>
-          <w:lang w:eastAsia="ru-RU"/>
-        </w:rPr>
-        <w:t>Ей необходимо записать обучающее видео по новой теме, потому что сегодня поставили дистанционное обучение. Но именно сегодня в доме отключили свет, и у неё нет возможности включить компьютер</w:t>
-      </w:r>
-      <w:r>
-        <w:rPr>
-          <w:lang w:eastAsia="ru-RU"/>
-        </w:rPr>
-        <w:t>. А более чем достаточно будет скачать приложение</w:t>
-      </w:r>
-      <w:r>
-        <w:rPr>
-          <w:lang w:eastAsia="ru-RU"/>
-        </w:rPr>
-        <w:t xml:space="preserve"> и записать видео с экрана телефона, на котором будет решать математические задания в другом приложении</w:t>
-      </w:r>
-      <w:r>
-        <w:rPr>
-          <w:lang w:eastAsia="ru-RU"/>
-        </w:rPr>
-        <w:t>.</w:t>
-      </w:r>
-    </w:p>
-    <w:p>
-      <w:pPr>
-        <w:ind w:right="-2"/>
-        <w:rPr>
-          <w:lang w:eastAsia="ru-RU"/>
-        </w:rPr>
-      </w:pPr>
-      <w:r>
-        <w:rPr>
-          <w:lang w:eastAsia="ru-RU"/>
-        </w:rPr>
-        <w:t>М</w:t>
-      </w:r>
-      <w:r>
-        <w:rPr>
-          <w:lang w:eastAsia="ru-RU"/>
-        </w:rPr>
-        <w:t xml:space="preserve">ожно взять ситуацию и представить, что независимо от возраста </w:t>
-      </w:r>
-      <w:r>
-        <w:rPr>
-          <w:lang w:eastAsia="ru-RU"/>
-        </w:rPr>
-        <w:t>и социальности</w:t>
-      </w:r>
-      <w:r>
-        <w:rPr>
-          <w:lang w:eastAsia="ru-RU"/>
-        </w:rPr>
-        <w:t>,</w:t>
-      </w:r>
-      <w:r>
-        <w:rPr>
-          <w:lang w:eastAsia="ru-RU"/>
-        </w:rPr>
-        <w:t xml:space="preserve"> у человека возникл</w:t>
-      </w:r>
-      <w:r>
-        <w:rPr>
-          <w:lang w:eastAsia="ru-RU"/>
-        </w:rPr>
-        <w:t>о</w:t>
-      </w:r>
-      <w:r>
-        <w:rPr>
-          <w:lang w:eastAsia="ru-RU"/>
-        </w:rPr>
-        <w:t xml:space="preserve"> </w:t>
-      </w:r>
-      <w:r>
-        <w:rPr>
-          <w:lang w:eastAsia="ru-RU"/>
-        </w:rPr>
-        <w:t>желание снимать видео по мобильным играм</w:t>
-      </w:r>
-      <w:r>
-        <w:rPr>
-          <w:lang w:eastAsia="ru-RU"/>
-        </w:rPr>
-        <w:t xml:space="preserve">, но </w:t>
-      </w:r>
-      <w:r>
-        <w:rPr>
-          <w:lang w:eastAsia="ru-RU"/>
-        </w:rPr>
-        <w:t>ему необходимо, чтобы видеозапись была неограниченна по времени и передавала звук игры</w:t>
-      </w:r>
-      <w:r>
-        <w:rPr>
-          <w:lang w:eastAsia="ru-RU"/>
-        </w:rPr>
-        <w:t xml:space="preserve">, </w:t>
-      </w:r>
-      <w:r>
-        <w:rPr>
-          <w:lang w:eastAsia="ru-RU"/>
-        </w:rPr>
-        <w:t xml:space="preserve">а встроенного приложения в его телефоне </w:t>
-      </w:r>
-      <w:proofErr w:type="gramStart"/>
-      <w:r>
-        <w:rPr>
-          <w:lang w:eastAsia="ru-RU"/>
-        </w:rPr>
-        <w:t>нету</w:t>
-      </w:r>
-      <w:proofErr w:type="gramEnd"/>
-      <w:r>
-        <w:rPr>
-          <w:lang w:eastAsia="ru-RU"/>
-        </w:rPr>
-        <w:t>. В</w:t>
-      </w:r>
-      <w:r>
-        <w:rPr>
-          <w:lang w:eastAsia="ru-RU"/>
-        </w:rPr>
-        <w:t>последст</w:t>
-      </w:r>
-      <w:r>
-        <w:rPr>
-          <w:lang w:eastAsia="ru-RU"/>
-        </w:rPr>
-        <w:t xml:space="preserve">вии </w:t>
-      </w:r>
-      <w:r>
-        <w:rPr>
-          <w:lang w:eastAsia="ru-RU"/>
-        </w:rPr>
-        <w:t xml:space="preserve">он </w:t>
-      </w:r>
-      <w:r>
-        <w:rPr>
-          <w:lang w:eastAsia="ru-RU"/>
-        </w:rPr>
-        <w:t>воспольз</w:t>
-      </w:r>
-      <w:r>
-        <w:rPr>
-          <w:lang w:eastAsia="ru-RU"/>
-        </w:rPr>
-        <w:t>уется</w:t>
-      </w:r>
-      <w:r>
-        <w:rPr>
-          <w:lang w:eastAsia="ru-RU"/>
-        </w:rPr>
-        <w:t xml:space="preserve"> приложением.</w:t>
-      </w:r>
-    </w:p>
-    <w:p>
-      <w:pPr>
-        <w:ind w:right="-2"/>
-        <w:rPr>
-          <w:lang w:eastAsia="ru-RU"/>
-        </w:rPr>
-      </w:pPr>
-      <w:r>
-        <w:rPr>
-          <w:lang w:eastAsia="ru-RU"/>
-        </w:rPr>
-        <w:t>Т</w:t>
-      </w:r>
-      <w:r>
-        <w:rPr>
-          <w:lang w:eastAsia="ru-RU"/>
-        </w:rPr>
-        <w:t xml:space="preserve">ак же можно представить ситуацию, что </w:t>
-      </w:r>
-      <w:r>
-        <w:rPr>
-          <w:lang w:eastAsia="ru-RU"/>
-        </w:rPr>
-        <w:t>человек является</w:t>
-      </w:r>
-      <w:r>
-        <w:rPr>
-          <w:lang w:eastAsia="ru-RU"/>
-        </w:rPr>
-        <w:t xml:space="preserve"> </w:t>
-      </w:r>
-      <w:r>
-        <w:rPr>
-          <w:lang w:eastAsia="ru-RU"/>
-        </w:rPr>
-        <w:t>разработчиком электронной книги для мобильного устройства. Ему необходимо показать функционал своего приложения, чтобы заинтересовать пользователей и показать, что можно делать в приложении.</w:t>
-      </w:r>
-      <w:r>
-        <w:rPr>
-          <w:lang w:eastAsia="ru-RU"/>
-        </w:rPr>
-        <w:t xml:space="preserve"> </w:t>
-      </w:r>
-      <w:r>
-        <w:rPr>
-          <w:lang w:eastAsia="ru-RU"/>
-        </w:rPr>
-        <w:t>Установка приложения поможет записать видео с функционалом разрабатываемого им приложения.</w:t>
-      </w:r>
-    </w:p>
-    <w:p>
-      <w:pPr>
-        <w:ind w:right="-2"/>
-        <w:rPr>
-          <w:lang w:eastAsia="ru-RU"/>
-        </w:rPr>
-      </w:pPr>
-    </w:p>
-    <w:p>
-      <w:pPr>
-        <w:pStyle w:val="2"/>
-      </w:pPr>
-      <w:bookmarkStart w:id="6" w:name="_Toc117112975"/>
-      <w:r>
-        <w:t>Сбор и анализ прототипов</w:t>
-      </w:r>
-      <w:bookmarkEnd w:id="6"/>
-    </w:p>
-    <w:p>
-      <w:pPr>
-        <w:ind w:right="-2"/>
-        <w:rPr>
-          <w:lang w:eastAsia="ru-RU"/>
-        </w:rPr>
-      </w:pPr>
-      <w:r>
-        <w:rPr>
-          <w:lang w:eastAsia="ru-RU"/>
-        </w:rPr>
-        <w:t xml:space="preserve">У данного мобильного приложения </w:t>
-      </w:r>
-      <w:r>
-        <w:rPr>
-          <w:lang w:eastAsia="ru-RU"/>
-        </w:rPr>
-        <w:t xml:space="preserve">много </w:t>
-      </w:r>
-      <w:r>
-        <w:rPr>
-          <w:lang w:eastAsia="ru-RU"/>
-        </w:rPr>
-        <w:t xml:space="preserve">конкурентов, </w:t>
-      </w:r>
-      <w:r>
-        <w:rPr>
-          <w:lang w:eastAsia="ru-RU"/>
-        </w:rPr>
-        <w:t xml:space="preserve">так как многие разработчики понимают необходимость приложения для захвата и записи экрана </w:t>
-      </w:r>
-      <w:r>
-        <w:rPr>
-          <w:lang w:eastAsia="ru-RU"/>
-        </w:rPr>
-        <w:lastRenderedPageBreak/>
-        <w:t>с удобным интерфейсом</w:t>
-      </w:r>
-      <w:r>
-        <w:rPr>
-          <w:lang w:eastAsia="ru-RU"/>
-        </w:rPr>
-        <w:t>.</w:t>
-      </w:r>
-      <w:r>
-        <w:rPr>
-          <w:lang w:eastAsia="ru-RU"/>
-        </w:rPr>
-        <w:t xml:space="preserve"> </w:t>
-      </w:r>
-      <w:r>
-        <w:rPr>
-          <w:lang w:eastAsia="ru-RU"/>
-        </w:rPr>
-        <w:t>Из множества приложений были выбраны самые популярные.</w:t>
-      </w:r>
-    </w:p>
-    <w:p>
-      <w:pPr>
-        <w:ind w:right="-2"/>
-        <w:rPr>
-          <w:lang w:eastAsia="ru-RU"/>
-        </w:rPr>
-      </w:pPr>
-    </w:p>
-    <w:p>
-      <w:pPr>
-        <w:pStyle w:val="3"/>
-      </w:pPr>
-      <w:r>
-        <w:t>1.4.1 Первый прототип</w:t>
-      </w:r>
-    </w:p>
-    <w:p>
-      <w:pPr>
-        <w:ind w:right="-2"/>
-        <w:rPr>
-          <w:lang w:eastAsia="ru-RU"/>
-        </w:rPr>
-      </w:pPr>
-      <w:r>
-        <w:rPr>
-          <w:lang w:eastAsia="ru-RU"/>
-        </w:rPr>
-        <w:t xml:space="preserve">Рассмотрим </w:t>
-      </w:r>
-      <w:r>
-        <w:rPr>
-          <w:lang w:eastAsia="ru-RU"/>
-        </w:rPr>
-        <w:t>дизайн, ошибки и достижения</w:t>
-      </w:r>
-      <w:r>
-        <w:rPr>
-          <w:lang w:eastAsia="ru-RU"/>
-        </w:rPr>
-        <w:t xml:space="preserve"> </w:t>
-      </w:r>
-      <w:r>
-        <w:rPr>
-          <w:lang w:eastAsia="ru-RU"/>
-        </w:rPr>
-        <w:t xml:space="preserve">приложения, имеющегося </w:t>
-      </w:r>
-      <w:r>
-        <w:rPr>
-          <w:lang w:eastAsia="ru-RU"/>
-        </w:rPr>
-        <w:t>в</w:t>
-      </w:r>
-      <w:r>
-        <w:rPr>
-          <w:lang w:eastAsia="ru-RU"/>
-        </w:rPr>
-        <w:t xml:space="preserve"> </w:t>
-      </w:r>
-      <w:r>
-        <w:rPr>
-          <w:lang w:val="en-US" w:eastAsia="ru-RU"/>
-        </w:rPr>
-        <w:t>Google</w:t>
-      </w:r>
-      <w:r>
-        <w:rPr>
-          <w:lang w:eastAsia="ru-RU"/>
-        </w:rPr>
-        <w:t xml:space="preserve"> </w:t>
-      </w:r>
-      <w:r>
-        <w:rPr>
-          <w:lang w:val="en-US" w:eastAsia="ru-RU"/>
-        </w:rPr>
-        <w:t>Play</w:t>
-      </w:r>
-      <w:r>
-        <w:rPr>
-          <w:lang w:eastAsia="ru-RU"/>
-        </w:rPr>
-        <w:t xml:space="preserve"> </w:t>
-      </w:r>
-      <w:r>
-        <w:rPr>
-          <w:rFonts w:cs="Times New Roman"/>
-          <w:szCs w:val="24"/>
-        </w:rPr>
-        <w:t>—</w:t>
-      </w:r>
-      <w:r>
-        <w:rPr>
-          <w:lang w:eastAsia="ru-RU"/>
-        </w:rPr>
-        <w:t xml:space="preserve"> </w:t>
-      </w:r>
-      <w:proofErr w:type="spellStart"/>
-      <w:r>
-        <w:rPr>
-          <w:lang w:val="en-US" w:eastAsia="ru-RU"/>
-        </w:rPr>
-        <w:t>XRecorder</w:t>
-      </w:r>
-      <w:proofErr w:type="spellEnd"/>
-      <w:r>
-        <w:rPr>
-          <w:lang w:eastAsia="ru-RU"/>
-        </w:rPr>
-        <w:t>.</w:t>
-      </w:r>
     </w:p>
     <w:p>
       <w:pPr>
@@ -3642,10 +3631,13 @@
     <w:p>
       <w:pPr>
         <w:ind w:right="-2"/>
-        <w:rPr>
-          <w:lang w:eastAsia="ru-RU"/>
-        </w:rPr>
-      </w:pPr>
+      </w:pPr>
+      <w:r>
+        <w:t>На данной странице можно управлять записанными видео.</w:t>
+      </w:r>
+      <w:r>
+        <w:t xml:space="preserve"> </w:t>
+      </w:r>
       <w:r>
         <w:rPr>
           <w:lang w:eastAsia="ru-RU"/>
@@ -3656,7 +3648,13 @@
         <w:rPr>
           <w:lang w:eastAsia="ru-RU"/>
         </w:rPr>
-        <w:t>рисунок (Рисунок 1) с изображением страницы</w:t>
+        <w:t>Рисунок 1</w:t>
+      </w:r>
+      <w:r>
+        <w:rPr>
+          <w:lang w:eastAsia="ru-RU"/>
+        </w:rPr>
+        <w:t xml:space="preserve"> с изображением страницы</w:t>
       </w:r>
       <w:r>
         <w:rPr>
@@ -3751,7 +3749,56 @@
         <w:ind w:right="-2"/>
       </w:pPr>
       <w:r>
-        <w:t>На данной странице можно управлять записанными видео.</w:t>
+        <w:lastRenderedPageBreak/>
+        <w:t>У приложения есть шапка, инструменты, информация о количестве доступной памяти на телефоне</w:t>
+      </w:r>
+      <w:r>
+        <w:t xml:space="preserve"> и навигационное меню в нижней части экрана.</w:t>
+      </w:r>
+      <w:r>
+        <w:t xml:space="preserve"> Шапку приложения составляет название </w:t>
+      </w:r>
+      <w:r>
+        <w:t>приложения</w:t>
+      </w:r>
+      <w:r>
+        <w:t xml:space="preserve"> и к</w:t>
+      </w:r>
+      <w:r>
+        <w:t>нопки</w:t>
+      </w:r>
+      <w:r>
+        <w:t xml:space="preserve"> </w:t>
+      </w:r>
+      <w:r>
+        <w:t>для перехода в корзину, удаления и информации</w:t>
+      </w:r>
+      <w:r>
+        <w:t>. В навигационном меню имеются кнопки для перехода между экранами «</w:t>
+      </w:r>
+      <w:r>
+        <w:t>ВИДЕО</w:t>
+      </w:r>
+      <w:r>
+        <w:t>», «</w:t>
+      </w:r>
+      <w:r>
+        <w:t>ФОТО</w:t>
+      </w:r>
+      <w:r>
+        <w:t>», «</w:t>
+      </w:r>
+      <w:r>
+        <w:t>ИЗМЕНИТЬ</w:t>
+      </w:r>
+      <w:r>
+        <w:t>», «</w:t>
+      </w:r>
+      <w:r>
+        <w:t>НАСТРОЙКИ»</w:t>
+      </w:r>
+      <w:r>
+        <w:t xml:space="preserve">. </w:t>
       </w:r>
     </w:p>
     <w:p>
@@ -3759,74 +3806,27 @@
         <w:ind w:right="-2"/>
       </w:pPr>
       <w:r>
-        <w:t>У приложения есть шапка, инструменты, информация о количестве доступной памяти на телефоне</w:t>
-      </w:r>
-      <w:r>
-        <w:t xml:space="preserve"> и навигационное меню в нижней части экрана.</w:t>
-      </w:r>
-      <w:r>
-        <w:t xml:space="preserve"> Шапку приложения составляет название </w:t>
-      </w:r>
-      <w:r>
-        <w:t>приложения</w:t>
-      </w:r>
-      <w:r>
-        <w:t xml:space="preserve"> и к</w:t>
-      </w:r>
-      <w:r>
-        <w:t>нопки</w:t>
-      </w:r>
-      <w:r>
-        <w:t xml:space="preserve"> </w:t>
-      </w:r>
-      <w:r>
-        <w:t>для перехода в корзину, удаления и информации</w:t>
-      </w:r>
-      <w:r>
-        <w:t>. В навигационном меню имеются кнопки для перехода между экранами «</w:t>
-      </w:r>
-      <w:r>
-        <w:t>ВИДЕО</w:t>
-      </w:r>
-      <w:r>
-        <w:t>», «</w:t>
+        <w:t>Ниже на Рисунок 2</w:t>
+      </w:r>
+      <w:r>
+        <w:t xml:space="preserve"> представлена страница «</w:t>
       </w:r>
       <w:r>
         <w:t>ФОТО</w:t>
       </w:r>
       <w:r>
-        <w:t>», «</w:t>
-      </w:r>
-      <w:r>
-        <w:t>ИЗМЕНИТЬ</w:t>
-      </w:r>
-      <w:r>
-        <w:t>», «</w:t>
-      </w:r>
-      <w:r>
-        <w:t>НАСТРОЙКИ»</w:t>
+        <w:t>»</w:t>
       </w:r>
       <w:r>
         <w:t xml:space="preserve">. </w:t>
       </w:r>
-    </w:p>
-    <w:p>
-      <w:pPr>
-        <w:ind w:right="-2"/>
-      </w:pPr>
-      <w:r>
-        <w:t>Ниже на рисунке (Рисунок 2) представлена страница «</w:t>
-      </w:r>
-      <w:r>
-        <w:t>ФОТО</w:t>
-      </w:r>
-      <w:r>
-        <w:t>»</w:t>
-      </w:r>
-    </w:p>
-    <w:p>
-      <w:pPr>
-        <w:ind w:right="-2"/>
+      <w:r>
+        <w:t>На данной странице можно управлять сделанными фото.</w:t>
+      </w:r>
+    </w:p>
+    <w:p>
+      <w:pPr>
+        <w:ind w:right="-2" w:firstLine="0"/>
       </w:pPr>
     </w:p>
     <w:p>
@@ -3839,10 +3839,9 @@
           <w:noProof/>
           <w:lang w:eastAsia="ru-RU"/>
         </w:rPr>
-        <w:lastRenderedPageBreak/>
         <w:drawing>
-          <wp:inline distT="0" distB="0" distL="0" distR="0" wp14:anchorId="5BE6234B" wp14:editId="48DA8E54">
-            <wp:extent cx="1433255" cy="3108264"/>
+          <wp:inline distT="0" distB="0" distL="0" distR="0" wp14:anchorId="5BE6234B" wp14:editId="2BA4DFF6">
+            <wp:extent cx="1301380" cy="2822269"/>
             <wp:effectExtent l="0" t="0" r="0" b="0"/>
             <wp:docPr id="3" name="Рисунок 3"/>
             <wp:cNvGraphicFramePr>
@@ -3870,7 +3869,7 @@
                   <pic:spPr>
                     <a:xfrm>
                       <a:off x="0" y="0"/>
-                      <a:ext cx="1433255" cy="3108264"/>
+                      <a:ext cx="1301380" cy="2822269"/>
                     </a:xfrm>
                     <a:prstGeom prst="rect">
                       <a:avLst/>
@@ -3898,7 +3897,17 @@
         <w:t>2</w:t>
       </w:r>
       <w:r>
-        <w:t xml:space="preserve"> – Страница «</w:t>
+        <w:t xml:space="preserve"> </w:t>
+      </w:r>
+      <w:r>
+        <w:rPr>
+          <w:rFonts w:cs="Times New Roman"/>
+          <w:szCs w:val="24"/>
+        </w:rPr>
+        <w:t>—</w:t>
+      </w:r>
+      <w:r>
+        <w:t xml:space="preserve"> Страница «</w:t>
       </w:r>
       <w:r>
         <w:t>ФОТО</w:t>
@@ -3912,16 +3921,10 @@
         <w:ind w:right="-2"/>
       </w:pPr>
       <w:r>
-        <w:t>На данной странице</w:t>
-      </w:r>
-      <w:r>
-        <w:t xml:space="preserve"> можно </w:t>
-      </w:r>
-      <w:r>
-        <w:t>управлять сделанными фото</w:t>
-      </w:r>
-      <w:r>
-        <w:t>. На рисунке (Рисунок 3) ниже представлена страница «</w:t>
+        <w:t>На Рисунок 3</w:t>
+      </w:r>
+      <w:r>
+        <w:t xml:space="preserve"> ниже представлена страница «</w:t>
       </w:r>
       <w:r>
         <w:t>ИЗМЕНИТЬ</w:t>
@@ -3929,6 +3932,17 @@
       <w:r>
         <w:t>».</w:t>
       </w:r>
+      <w:r>
+        <w:t xml:space="preserve"> </w:t>
+      </w:r>
+      <w:r>
+        <w:t>На данной странице можно выполнять различные действия с видео и фото.</w:t>
+      </w:r>
+    </w:p>
+    <w:p>
+      <w:pPr>
+        <w:ind w:right="-2"/>
+      </w:pPr>
     </w:p>
     <w:p>
       <w:pPr>
@@ -3940,10 +3954,11 @@
           <w:noProof/>
           <w:lang w:eastAsia="ru-RU"/>
         </w:rPr>
+        <w:lastRenderedPageBreak/>
         <w:drawing>
-          <wp:inline distT="0" distB="0" distL="0" distR="0" wp14:anchorId="3D81CFAB" wp14:editId="272D258F">
-            <wp:extent cx="1473855" cy="3196314"/>
-            <wp:effectExtent l="0" t="0" r="0" b="4445"/>
+          <wp:inline distT="0" distB="0" distL="0" distR="0" wp14:anchorId="3D81CFAB" wp14:editId="2B47A815">
+            <wp:extent cx="1237614" cy="2683984"/>
+            <wp:effectExtent l="0" t="0" r="1270" b="2540"/>
             <wp:docPr id="24" name="Рисунок 24"/>
             <wp:cNvGraphicFramePr>
               <a:graphicFrameLocks xmlns:a="http://schemas.openxmlformats.org/drawingml/2006/main" noChangeAspect="1"/>
@@ -3970,7 +3985,7 @@
                   <pic:spPr>
                     <a:xfrm>
                       <a:off x="0" y="0"/>
-                      <a:ext cx="1473855" cy="3196314"/>
+                      <a:ext cx="1236034" cy="2680557"/>
                     </a:xfrm>
                     <a:prstGeom prst="rect">
                       <a:avLst/>
@@ -3992,7 +4007,17 @@
         <w:t xml:space="preserve">Рисунок </w:t>
       </w:r>
       <w:r>
-        <w:t xml:space="preserve">3 – </w:t>
+        <w:t xml:space="preserve">3 </w:t>
+      </w:r>
+      <w:r>
+        <w:rPr>
+          <w:rFonts w:cs="Times New Roman"/>
+          <w:szCs w:val="24"/>
+        </w:rPr>
+        <w:t>—</w:t>
+      </w:r>
+      <w:r>
+        <w:t xml:space="preserve"> </w:t>
       </w:r>
       <w:r>
         <w:t xml:space="preserve">Страница </w:t>
@@ -4012,22 +4037,37 @@
         <w:ind w:right="-2"/>
       </w:pPr>
       <w:r>
-        <w:t>На данной странице можно выполнять различные действия с видео и фото.</w:t>
+        <w:t xml:space="preserve">Ниже на </w:t>
+      </w:r>
+      <w:r>
+        <w:t>Рисун</w:t>
+      </w:r>
+      <w:r>
+        <w:t>ок 4</w:t>
+      </w:r>
+      <w:r>
+        <w:t xml:space="preserve"> представлена страница «</w:t>
+      </w:r>
+      <w:r>
+        <w:t>НАСТРОЙКИ</w:t>
+      </w:r>
+      <w:r>
+        <w:t>»</w:t>
+      </w:r>
+      <w:r>
+        <w:t>.</w:t>
+      </w:r>
+      <w:r>
+        <w:t xml:space="preserve"> </w:t>
+      </w:r>
+      <w:r>
+        <w:t>Данная страница позволяет изменять некоторые настройки данного приложения.</w:t>
       </w:r>
     </w:p>
     <w:p>
       <w:pPr>
         <w:ind w:right="-2"/>
       </w:pPr>
-      <w:r>
-        <w:t>Ниже на рисунок (Рисунок 4) представлена страница «</w:t>
-      </w:r>
-      <w:r>
-        <w:t>НАСТРОЙКИ</w:t>
-      </w:r>
-      <w:r>
-        <w:t>»</w:t>
-      </w:r>
     </w:p>
     <w:p>
       <w:pPr>
@@ -4039,7 +4079,6 @@
           <w:noProof/>
           <w:lang w:eastAsia="ru-RU"/>
         </w:rPr>
-        <w:lastRenderedPageBreak/>
         <w:drawing>
           <wp:inline distT="0" distB="0" distL="0" distR="0" wp14:anchorId="285553B5" wp14:editId="39FB27F5">
             <wp:extent cx="1470328" cy="3188664"/>
@@ -4089,7 +4128,17 @@
         <w:jc w:val="center"/>
       </w:pPr>
       <w:r>
-        <w:t>Рисунок 4 – Страница «</w:t>
+        <w:t xml:space="preserve">Рисунок 4 </w:t>
+      </w:r>
+      <w:r>
+        <w:rPr>
+          <w:rFonts w:cs="Times New Roman"/>
+          <w:szCs w:val="24"/>
+        </w:rPr>
+        <w:t>—</w:t>
+      </w:r>
+      <w:r>
+        <w:t xml:space="preserve"> Страница «</w:t>
       </w:r>
       <w:r>
         <w:t>НАСТРОЙКИ</w:t>
@@ -4103,15 +4152,10 @@
         <w:ind w:right="-2"/>
       </w:pPr>
       <w:r>
-        <w:t>Данная страница позволяет изменять некоторые настройки данного приложения.</w:t>
-      </w:r>
-    </w:p>
-    <w:p>
-      <w:pPr>
-        <w:ind w:right="-2"/>
-      </w:pPr>
-      <w:r>
-        <w:t>Кроме того, у приложения есть основная функция записи, которая представлена в виде оверлея и показана на рисунке (Рисунок 5)</w:t>
+        <w:t xml:space="preserve">Кроме того, у приложения есть основная функция записи, которая представлена в виде оверлея и показана на </w:t>
+      </w:r>
+      <w:r>
+        <w:t>Рисунок 5.</w:t>
       </w:r>
     </w:p>
     <w:p>
@@ -4124,6 +4168,7 @@
           <w:noProof/>
           <w:lang w:eastAsia="ru-RU"/>
         </w:rPr>
+        <w:lastRenderedPageBreak/>
         <w:drawing>
           <wp:inline distT="0" distB="0" distL="0" distR="0" wp14:anchorId="2BD0CE8D" wp14:editId="2B5F25A5">
             <wp:extent cx="1343977" cy="2914650"/>
@@ -4173,7 +4218,17 @@
         <w:jc w:val="center"/>
       </w:pPr>
       <w:r>
-        <w:t>Рисунок 5 – Оверлей записи видео с экрана</w:t>
+        <w:t xml:space="preserve">Рисунок 5 </w:t>
+      </w:r>
+      <w:r>
+        <w:rPr>
+          <w:rFonts w:cs="Times New Roman"/>
+          <w:szCs w:val="24"/>
+        </w:rPr>
+        <w:t>—</w:t>
+      </w:r>
+      <w:r>
+        <w:t xml:space="preserve"> Оверлей записи видео с экрана</w:t>
       </w:r>
     </w:p>
     <w:p>
@@ -4192,7 +4247,6 @@
         <w:pStyle w:val="3"/>
       </w:pPr>
       <w:r>
-        <w:lastRenderedPageBreak/>
         <w:t>1.</w:t>
       </w:r>
       <w:r>
@@ -4207,80 +4261,32 @@
       <w:r>
         <w:t xml:space="preserve"> </w:t>
       </w:r>
-      <w:r>
-        <w:t>Второй прототип</w:t>
-      </w:r>
-    </w:p>
-    <w:p>
-      <w:pPr>
-        <w:rPr>
-          <w:lang w:eastAsia="ru-RU"/>
-        </w:rPr>
-      </w:pPr>
-      <w:r>
-        <w:rPr>
-          <w:lang w:eastAsia="ru-RU"/>
-        </w:rPr>
-        <w:t>Название</w:t>
-      </w:r>
-      <w:r>
-        <w:rPr>
-          <w:lang w:val="en-US" w:eastAsia="ru-RU"/>
-        </w:rPr>
+      <w:proofErr w:type="spellStart"/>
+      <w:r>
+        <w:rPr>
+          <w:lang w:val="en-US"/>
+        </w:rPr>
+        <w:t>Mobizen</w:t>
+      </w:r>
+      <w:proofErr w:type="spellEnd"/>
+      <w:r>
         <w:t xml:space="preserve"> </w:t>
       </w:r>
       <w:r>
         <w:rPr>
-          <w:lang w:eastAsia="ru-RU"/>
-        </w:rPr>
-        <w:t>приложения</w:t>
-      </w:r>
-      <w:r>
-        <w:rPr>
-          <w:lang w:val="en-US" w:eastAsia="ru-RU"/>
-        </w:rPr>
-        <w:t xml:space="preserve">: </w:t>
-      </w:r>
-      <w:proofErr w:type="spellStart"/>
-      <w:proofErr w:type="gramStart"/>
-      <w:r>
-        <w:rPr>
-          <w:lang w:val="en-US" w:eastAsia="ru-RU"/>
-        </w:rPr>
-        <w:t>Mobizen</w:t>
-      </w:r>
-      <w:proofErr w:type="spellEnd"/>
-      <w:r>
-        <w:rPr>
-          <w:lang w:val="en-US" w:eastAsia="ru-RU"/>
-        </w:rPr>
+          <w:lang w:val="en-US"/>
+        </w:rPr>
+        <w:t>Screen</w:t>
+      </w:r>
+      <w:r>
         <w:t xml:space="preserve"> </w:t>
       </w:r>
       <w:r>
         <w:rPr>
-          <w:lang w:val="en-US" w:eastAsia="ru-RU"/>
-        </w:rPr>
-        <w:t>Screen</w:t>
-      </w:r>
-      <w:r>
-        <w:rPr>
-          <w:lang w:val="en-US" w:eastAsia="ru-RU"/>
-        </w:rPr>
-        <w:t xml:space="preserve"> </w:t>
-      </w:r>
-      <w:r>
-        <w:rPr>
-          <w:lang w:val="en-US" w:eastAsia="ru-RU"/>
+          <w:lang w:val="en-US"/>
         </w:rPr>
         <w:t>Recorder</w:t>
       </w:r>
-      <w:r>
-        <w:rPr>
-          <w:lang w:val="en-US" w:eastAsia="ru-RU"/>
-        </w:rPr>
-        <w:t>.</w:t>
-      </w:r>
-      <w:proofErr w:type="gramEnd"/>
     </w:p>
     <w:p>
       <w:pPr>
@@ -4360,8 +4366,8 @@
           <w:lang w:eastAsia="ru-RU"/>
         </w:rPr>
         <w:drawing>
-          <wp:inline distT="0" distB="0" distL="0" distR="0" wp14:anchorId="0A5CB27A" wp14:editId="2137B742">
-            <wp:extent cx="1714500" cy="2779294"/>
+          <wp:inline distT="0" distB="0" distL="0" distR="0" wp14:anchorId="0A5CB27A" wp14:editId="71E76562">
+            <wp:extent cx="1590675" cy="2578566"/>
             <wp:effectExtent l="0" t="0" r="0" b="0"/>
             <wp:docPr id="33" name="Рисунок 33" descr="https://sun9-36.userapi.com/impg/GuPsDxOPGalPurW0EtrNkxsurPWQkThBZ_yuTg/0VEHS1CWQ50.jpg?size=498x1080&amp;quality=95&amp;sign=ee44215d3bee8e11c1117cadeaa36ca8&amp;type=album"/>
             <wp:cNvGraphicFramePr>
@@ -4390,7 +4396,7 @@
                   <pic:spPr bwMode="auto">
                     <a:xfrm>
                       <a:off x="0" y="0"/>
-                      <a:ext cx="1715387" cy="2780731"/>
+                      <a:ext cx="1591498" cy="2579900"/>
                     </a:xfrm>
                     <a:prstGeom prst="rect">
                       <a:avLst/>
@@ -4517,50 +4523,7 @@
         <w:t xml:space="preserve"> </w:t>
       </w:r>
       <w:r>
-        <w:t>Третий прототип</w:t>
-      </w:r>
-    </w:p>
-    <w:p>
-      <w:pPr>
-        <w:rPr>
-          <w:lang w:eastAsia="ru-RU"/>
-        </w:rPr>
-      </w:pPr>
-      <w:r>
-        <w:rPr>
-          <w:lang w:eastAsia="ru-RU"/>
-        </w:rPr>
-        <w:t>Название</w:t>
-      </w:r>
-      <w:r>
-        <w:rPr>
-          <w:lang w:eastAsia="ru-RU"/>
-        </w:rPr>
-        <w:t xml:space="preserve"> </w:t>
-      </w:r>
-      <w:r>
-        <w:rPr>
-          <w:lang w:eastAsia="ru-RU"/>
-        </w:rPr>
-        <w:t>приложения</w:t>
-      </w:r>
-      <w:r>
-        <w:rPr>
-          <w:lang w:eastAsia="ru-RU"/>
-        </w:rPr>
-        <w:t xml:space="preserve">: </w:t>
-      </w:r>
-      <w:r>
-        <w:rPr>
-          <w:lang w:eastAsia="ru-RU"/>
-        </w:rPr>
         <w:t>Запись Экрана</w:t>
-      </w:r>
-      <w:r>
-        <w:rPr>
-          <w:lang w:eastAsia="ru-RU"/>
-        </w:rPr>
-        <w:t>.</w:t>
       </w:r>
     </w:p>
     <w:p>
@@ -4603,7 +4566,6 @@
           <w:noProof/>
           <w:lang w:eastAsia="ru-RU"/>
         </w:rPr>
-        <w:lastRenderedPageBreak/>
         <w:drawing>
           <wp:inline distT="0" distB="0" distL="0" distR="0" wp14:anchorId="717E16A5" wp14:editId="6CDE26D9">
             <wp:extent cx="2028825" cy="3112547"/>
@@ -4734,50 +4696,17 @@
         <w:t xml:space="preserve"> </w:t>
       </w:r>
       <w:r>
-        <w:t>Четвертый прототип</w:t>
-      </w:r>
-    </w:p>
-    <w:p>
-      <w:pPr>
-        <w:rPr>
-          <w:lang w:eastAsia="ru-RU"/>
-        </w:rPr>
-      </w:pPr>
-      <w:r>
-        <w:rPr>
-          <w:lang w:eastAsia="ru-RU"/>
-        </w:rPr>
-        <w:t>Название</w:t>
-      </w:r>
-      <w:r>
-        <w:rPr>
-          <w:lang w:eastAsia="ru-RU"/>
-        </w:rPr>
-        <w:t xml:space="preserve"> </w:t>
-      </w:r>
-      <w:r>
-        <w:rPr>
-          <w:lang w:eastAsia="ru-RU"/>
-        </w:rPr>
-        <w:t>приложения</w:t>
-      </w:r>
-      <w:r>
-        <w:rPr>
-          <w:lang w:eastAsia="ru-RU"/>
-        </w:rPr>
-        <w:t xml:space="preserve">: </w:t>
-      </w:r>
-      <w:r>
-        <w:rPr>
-          <w:lang w:eastAsia="ru-RU"/>
-        </w:rPr>
-        <w:t>Запись Экрана – снимок экрана</w:t>
-      </w:r>
-      <w:r>
-        <w:rPr>
-          <w:lang w:eastAsia="ru-RU"/>
-        </w:rPr>
-        <w:t>.</w:t>
+        <w:t xml:space="preserve">Запись Экрана </w:t>
+      </w:r>
+      <w:r>
+        <w:rPr>
+          <w:rFonts w:cs="Times New Roman"/>
+          <w:szCs w:val="24"/>
+        </w:rPr>
+        <w:t>—</w:t>
+      </w:r>
+      <w:r>
+        <w:t xml:space="preserve"> снимок экрана</w:t>
       </w:r>
     </w:p>
     <w:p>
@@ -4976,21 +4905,25 @@
         <w:t xml:space="preserve"> </w:t>
       </w:r>
       <w:r>
-        <w:t>Пятый прототип</w:t>
-      </w:r>
-    </w:p>
-    <w:p>
-      <w:pPr>
-        <w:rPr>
-          <w:lang w:eastAsia="ru-RU"/>
-        </w:rPr>
-      </w:pPr>
-      <w:r>
-        <w:rPr>
-          <w:lang w:eastAsia="ru-RU"/>
-        </w:rPr>
-        <w:t>Название</w:t>
-      </w:r>
+        <w:t xml:space="preserve">Запись Экрана </w:t>
+      </w:r>
+      <w:r>
+        <w:rPr>
+          <w:rFonts w:cs="Times New Roman"/>
+          <w:szCs w:val="24"/>
+        </w:rPr>
+        <w:t>—</w:t>
+      </w:r>
+      <w:r>
+        <w:t xml:space="preserve"> снимать видео</w:t>
+      </w:r>
+    </w:p>
+    <w:p>
+      <w:pPr>
+        <w:rPr>
+          <w:lang w:eastAsia="ru-RU"/>
+        </w:rPr>
+      </w:pPr>
       <w:r>
         <w:rPr>
           <w:lang w:eastAsia="ru-RU"/>
@@ -5001,112 +4934,81 @@
         <w:rPr>
           <w:lang w:eastAsia="ru-RU"/>
         </w:rPr>
-        <w:t>приложения</w:t>
-      </w:r>
-      <w:r>
-        <w:rPr>
-          <w:lang w:eastAsia="ru-RU"/>
-        </w:rPr>
-        <w:t xml:space="preserve">: </w:t>
-      </w:r>
-      <w:r>
-        <w:rPr>
-          <w:lang w:eastAsia="ru-RU"/>
-        </w:rPr>
-        <w:t>Запись Экрана – снимать видео</w:t>
-      </w:r>
+        <w:t>«</w:t>
+      </w:r>
+      <w:r>
+        <w:rPr>
+          <w:lang w:eastAsia="ru-RU"/>
+        </w:rPr>
+        <w:t xml:space="preserve">Записывайте действия на экране, записывайте видео и игры без временных ограничений одним касанием, а затем совершенствуйте результаты с помощью разных инструментов, например кисти, </w:t>
+      </w:r>
+      <w:r>
+        <w:rPr>
+          <w:lang w:eastAsia="ru-RU"/>
+        </w:rPr>
+        <w:t>к</w:t>
+      </w:r>
+      <w:r>
+        <w:rPr>
+          <w:lang w:eastAsia="ru-RU"/>
+        </w:rPr>
+        <w:t>амер</w:t>
+      </w:r>
+      <w:r>
+        <w:rPr>
+          <w:lang w:eastAsia="ru-RU"/>
+        </w:rPr>
+        <w:t>ы</w:t>
+      </w:r>
+      <w:r>
+        <w:rPr>
+          <w:lang w:eastAsia="ru-RU"/>
+        </w:rPr>
+        <w:t xml:space="preserve"> с лиц</w:t>
+      </w:r>
+      <w:r>
+        <w:rPr>
+          <w:lang w:eastAsia="ru-RU"/>
+        </w:rPr>
+        <w:t>ом, быстрых снимков экрана и т.</w:t>
+      </w:r>
+      <w:r>
+        <w:rPr>
+          <w:lang w:eastAsia="ru-RU"/>
+        </w:rPr>
+        <w:t xml:space="preserve">п. </w:t>
+      </w:r>
+      <w:r>
+        <w:rPr>
+          <w:lang w:eastAsia="ru-RU"/>
+        </w:rPr>
+        <w:t>Сделайте</w:t>
+      </w:r>
+      <w:r>
+        <w:rPr>
+          <w:lang w:eastAsia="ru-RU"/>
+        </w:rPr>
+        <w:t xml:space="preserve"> один щелчок, чтобы поделиться </w:t>
+      </w:r>
+      <w:r>
+        <w:rPr>
+          <w:lang w:eastAsia="ru-RU"/>
+        </w:rPr>
+        <w:t>видео</w:t>
+      </w:r>
+      <w:r>
+        <w:rPr>
+          <w:lang w:eastAsia="ru-RU"/>
+        </w:rPr>
+        <w:t xml:space="preserve"> с друзьями, родственниками и подписчиками одним нажатием</w:t>
+      </w:r>
+      <w:proofErr w:type="gramStart"/>
       <w:r>
         <w:rPr>
           <w:lang w:eastAsia="ru-RU"/>
         </w:rPr>
         <w:t>.</w:t>
       </w:r>
-    </w:p>
-    <w:p>
-      <w:pPr>
-        <w:rPr>
-          <w:lang w:eastAsia="ru-RU"/>
-        </w:rPr>
-      </w:pPr>
-      <w:r>
-        <w:rPr>
-          <w:lang w:eastAsia="ru-RU"/>
-        </w:rPr>
-        <w:t>«</w:t>
-      </w:r>
-      <w:r>
-        <w:rPr>
-          <w:lang w:eastAsia="ru-RU"/>
-        </w:rPr>
-        <w:t xml:space="preserve">Записывайте действия на экране, записывайте видео и игры без временных ограничений одним касанием, а затем совершенствуйте результаты с помощью разных инструментов, например кисти, </w:t>
-      </w:r>
-      <w:r>
-        <w:rPr>
-          <w:lang w:eastAsia="ru-RU"/>
-        </w:rPr>
-        <w:t>к</w:t>
-      </w:r>
-      <w:r>
-        <w:rPr>
-          <w:lang w:eastAsia="ru-RU"/>
-        </w:rPr>
-        <w:t>амер</w:t>
-      </w:r>
-      <w:r>
-        <w:rPr>
-          <w:lang w:eastAsia="ru-RU"/>
-        </w:rPr>
-        <w:t>ы</w:t>
-      </w:r>
-      <w:r>
-        <w:rPr>
-          <w:lang w:eastAsia="ru-RU"/>
-        </w:rPr>
-        <w:t xml:space="preserve"> с лиц</w:t>
-      </w:r>
-      <w:r>
-        <w:rPr>
-          <w:lang w:eastAsia="ru-RU"/>
-        </w:rPr>
-        <w:t>ом, быстрых снимков экрана и т.</w:t>
-      </w:r>
-      <w:r>
-        <w:rPr>
-          <w:lang w:eastAsia="ru-RU"/>
-        </w:rPr>
-        <w:t xml:space="preserve">п. </w:t>
-      </w:r>
-      <w:r>
-        <w:rPr>
-          <w:lang w:eastAsia="ru-RU"/>
-        </w:rPr>
-        <w:t>Сделайте</w:t>
-      </w:r>
-      <w:r>
-        <w:rPr>
-          <w:lang w:eastAsia="ru-RU"/>
-        </w:rPr>
-        <w:t xml:space="preserve"> один щелчок, чтобы поделиться </w:t>
-      </w:r>
-      <w:r>
-        <w:rPr>
-          <w:lang w:eastAsia="ru-RU"/>
-        </w:rPr>
-        <w:t>видео</w:t>
-      </w:r>
-      <w:r>
-        <w:rPr>
-          <w:lang w:eastAsia="ru-RU"/>
-        </w:rPr>
-        <w:t xml:space="preserve"> с друзьями, родственниками и подписчиками одним нажатием</w:t>
-      </w:r>
-      <w:proofErr w:type="gramStart"/>
-      <w:r>
-        <w:rPr>
-          <w:lang w:eastAsia="ru-RU"/>
-        </w:rPr>
-        <w:t>.</w:t>
-      </w:r>
       <w:r>
         <w:rPr>
           <w:lang w:eastAsia="ru-RU"/>
@@ -5131,19 +5033,7 @@
         <w:rPr>
           <w:lang w:eastAsia="ru-RU"/>
         </w:rPr>
-        <w:t xml:space="preserve">Приложение «Запись Экрана – </w:t>
-      </w:r>
-      <w:r>
-        <w:rPr>
-          <w:lang w:eastAsia="ru-RU"/>
-        </w:rPr>
-        <w:t>снимать видео</w:t>
-      </w:r>
-      <w:r>
-        <w:rPr>
-          <w:lang w:eastAsia="ru-RU"/>
-        </w:rPr>
-        <w:t>» изображено на рисунке 1.4.</w:t>
+        <w:t>Приложение «Запись Экрана – снимать видео» изображено на рисунке 1.4.</w:t>
       </w:r>
     </w:p>
     <w:p>
@@ -5291,22 +5181,19 @@
         <w:ind w:right="-2"/>
       </w:pPr>
       <w:r>
-        <w:t xml:space="preserve">Исходя из </w:t>
-      </w:r>
-      <w:r>
-        <w:t>анализа</w:t>
-      </w:r>
-      <w:r>
-        <w:t xml:space="preserve"> данн</w:t>
-      </w:r>
-      <w:r>
-        <w:t>ых</w:t>
+        <w:t>Проанализировав</w:t>
+      </w:r>
+      <w:r>
+        <w:t xml:space="preserve"> данны</w:t>
+      </w:r>
+      <w:r>
+        <w:t>е</w:t>
       </w:r>
       <w:r>
         <w:t xml:space="preserve"> приложени</w:t>
       </w:r>
       <w:r>
-        <w:t>й</w:t>
+        <w:t>я</w:t>
       </w:r>
       <w:r>
         <w:t>,</w:t>
@@ -5509,8 +5396,6 @@
         </w:rPr>
         <w:t>страницы для работы с фотографиями.</w:t>
       </w:r>
-      <w:bookmarkStart w:id="7" w:name="_GoBack"/>
-      <w:bookmarkEnd w:id="7"/>
     </w:p>
     <w:p>
       <w:pPr>
@@ -7075,6 +6960,7 @@
         <w:rPr>
           <w:lang w:eastAsia="ru-RU"/>
         </w:rPr>
+        <w:lastRenderedPageBreak/>
         <w:t xml:space="preserve">В ходе </w:t>
       </w:r>
       <w:r>
@@ -14445,15 +14331,6 @@
           <w:lang w:val="en-US" w:eastAsia="ru-RU"/>
         </w:rPr>
         <w:br/>
-      </w:r>
-      <w:r>
-        <w:rPr>
-          <w:rFonts w:ascii="Courier New" w:eastAsia="Times New Roman" w:hAnsi="Courier New" w:cs="Courier New"/>
-          <w:sz w:val="20"/>
-          <w:szCs w:val="20"/>
-          <w:lang w:val="en-US" w:eastAsia="ru-RU"/>
-        </w:rPr>
-        <w:lastRenderedPageBreak/>
         <w:t xml:space="preserve">        </w:t>
       </w:r>
       <w:r>
@@ -14477,6 +14354,17 @@
           <w:lang w:val="en-US" w:eastAsia="ru-RU"/>
         </w:rPr>
         <w:br/>
+      </w:r>
+      <w:r>
+        <w:rPr>
+          <w:rFonts w:ascii="Courier New" w:eastAsia="Times New Roman" w:hAnsi="Courier New" w:cs="Courier New"/>
+          <w:i/>
+          <w:iCs/>
+          <w:sz w:val="20"/>
+          <w:szCs w:val="20"/>
+          <w:lang w:val="en-US" w:eastAsia="ru-RU"/>
+        </w:rPr>
+        <w:lastRenderedPageBreak/>
         <w:t xml:space="preserve">        </w:t>
       </w:r>
       <w:r>
@@ -15743,21 +15631,21 @@
         <w:rPr>
           <w:lang w:eastAsia="ru-RU"/>
         </w:rPr>
+        <w:t>Пользователь зарегистрирован в системе.</w:t>
+      </w:r>
+    </w:p>
+    <w:p>
+      <w:pPr>
+        <w:ind w:right="-2"/>
+        <w:rPr>
+          <w:lang w:eastAsia="ru-RU"/>
+        </w:rPr>
+      </w:pPr>
+      <w:r>
+        <w:rPr>
+          <w:lang w:eastAsia="ru-RU"/>
+        </w:rPr>
         <w:lastRenderedPageBreak/>
-        <w:t>Пользователь зарегистрирован в системе.</w:t>
-      </w:r>
-    </w:p>
-    <w:p>
-      <w:pPr>
-        <w:ind w:right="-2"/>
-        <w:rPr>
-          <w:lang w:eastAsia="ru-RU"/>
-        </w:rPr>
-      </w:pPr>
-      <w:r>
-        <w:rPr>
-          <w:lang w:eastAsia="ru-RU"/>
-        </w:rPr>
         <w:t>Статус кейса: выполнено</w:t>
       </w:r>
       <w:r>
@@ -16342,7 +16230,6 @@
     <w:p>
       <w:pPr>
         <w:pStyle w:val="11"/>
-        <w:jc w:val="center"/>
         <w:rPr>
           <w:rFonts w:eastAsia="Calibri"/>
         </w:rPr>
@@ -17407,15 +17294,23 @@
           <w:rFonts w:eastAsia="Calibri"/>
         </w:rPr>
         <w:lastRenderedPageBreak/>
-        <w:t xml:space="preserve">Приложение </w:t>
-      </w:r>
+        <w:t>Приложение</w:t>
+      </w:r>
+      <w:proofErr w:type="gramStart"/>
       <w:r>
         <w:rPr>
           <w:rFonts w:eastAsia="Calibri"/>
         </w:rPr>
+        <w:t xml:space="preserve"> </w:t>
+      </w:r>
+      <w:r>
+        <w:rPr>
+          <w:rFonts w:eastAsia="Calibri"/>
+        </w:rPr>
         <w:t>А</w:t>
       </w:r>
       <w:bookmarkEnd w:id="27"/>
+      <w:proofErr w:type="gramEnd"/>
     </w:p>
     <w:p>
       <w:pPr>
@@ -27347,7 +27242,7 @@
       <mc:AlternateContent>
         <mc:Choice Requires="wpg">
           <w:drawing>
-            <wp:anchor distT="0" distB="0" distL="114300" distR="114300" simplePos="0" relativeHeight="251656704" behindDoc="0" locked="0" layoutInCell="0" allowOverlap="1" wp14:anchorId="00DA8028" wp14:editId="785278D7">
+            <wp:anchor distT="0" distB="0" distL="114300" distR="114300" simplePos="0" relativeHeight="251656704" behindDoc="0" locked="0" layoutInCell="0" allowOverlap="1" wp14:anchorId="00DA8028" wp14:editId="3D96F231">
               <wp:simplePos x="0" y="0"/>
               <wp:positionH relativeFrom="page">
                 <wp:posOffset>721995</wp:posOffset>
@@ -27516,13 +27411,13 @@
             </wp:anchor>
           </w:drawing>
         </mc:Choice>
-        <mc:Fallback xmlns:cx="http://schemas.microsoft.com/office/drawing/2014/chartex" xmlns:cx1="http://schemas.microsoft.com/office/drawing/2015/9/8/chartex" xmlns:w15="http://schemas.microsoft.com/office/word/2012/wordml" xmlns:w16se="http://schemas.microsoft.com/office/word/2015/wordml/symex">
+        <mc:Fallback>
           <w:pict>
-            <v:group w14:anchorId="5A8B08B0" id="Группа 1883" o:spid="_x0000_s1026" style="position:absolute;margin-left:56.85pt;margin-top:18.25pt;width:518.9pt;height:803.85pt;z-index:251656704;mso-position-horizontal-relative:page;mso-position-vertical-relative:page" coordorigin="1134,397" coordsize="10378,16044" o:gfxdata="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" o:allowincell="f">
-              <v:line id="Line 4" o:spid="_x0000_s1027" style="position:absolute;visibility:visible;mso-wrap-style:square" from="1134,397" to="1134,16441" o:connectortype="straight" o:gfxdata="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" strokeweight="2.25pt"/>
-              <v:line id="Line 5" o:spid="_x0000_s1028" style="position:absolute;visibility:visible;mso-wrap-style:square" from="11509,397" to="11509,16441" o:connectortype="straight" o:gfxdata="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" strokeweight="2.25pt"/>
-              <v:line id="Line 6" o:spid="_x0000_s1029" style="position:absolute;visibility:visible;mso-wrap-style:square" from="1137,16441" to="11512,16441" o:connectortype="straight" o:gfxdata="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" strokeweight="2.25pt"/>
-              <v:line id="Line 8" o:spid="_x0000_s1030" style="position:absolute;visibility:visible;mso-wrap-style:square" from="1134,397" to="11509,397" o:connectortype="straight" o:gfxdata="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" strokeweight="2.25pt"/>
+            <v:group id="Группа 1883" o:spid="_x0000_s1026" style="position:absolute;margin-left:56.85pt;margin-top:18.25pt;width:518.9pt;height:803.85pt;z-index:251656704;mso-position-horizontal-relative:page;mso-position-vertical-relative:page" coordorigin="1134,397" coordsize="10378,16044" o:gfxdata="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" o:allowincell="f">
+              <v:line id="Line 4" o:spid="_x0000_s1027" style="position:absolute;visibility:visible;mso-wrap-style:square" from="1134,397" to="1134,16441" o:connectortype="straight" o:gfxdata="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" strokeweight="2.25pt"/>
+              <v:line id="Line 5" o:spid="_x0000_s1028" style="position:absolute;visibility:visible;mso-wrap-style:square" from="11509,397" to="11509,16441" o:connectortype="straight" o:gfxdata="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" strokeweight="2.25pt"/>
+              <v:line id="Line 6" o:spid="_x0000_s1029" style="position:absolute;visibility:visible;mso-wrap-style:square" from="1137,16441" to="11512,16441" o:connectortype="straight" o:gfxdata="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" strokeweight="2.25pt"/>
+              <v:line id="Line 8" o:spid="_x0000_s1030" style="position:absolute;visibility:visible;mso-wrap-style:square" from="1134,397" to="11509,397" o:connectortype="straight" o:gfxdata="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" strokeweight="2.25pt"/>
               <w10:wrap anchorx="page" anchory="page"/>
             </v:group>
           </w:pict>
@@ -28176,7 +28071,7 @@
                                       <w:noProof/>
                                       <w:lang w:val="ru-RU"/>
                                     </w:rPr>
-                                    <w:t>13</w:t>
+                                    <w:t>7</w:t>
                                   </w:r>
                                   <w:r>
                                     <w:rPr>
@@ -28844,7 +28739,7 @@
                                 <w:noProof/>
                                 <w:lang w:val="ru-RU"/>
                               </w:rPr>
-                              <w:t>13</w:t>
+                              <w:t>7</w:t>
                             </w:r>
                             <w:r>
                               <w:rPr>
@@ -29274,7 +29169,7 @@
             </wp:anchor>
           </w:drawing>
         </mc:Choice>
-        <mc:Fallback xmlns:cx="http://schemas.microsoft.com/office/drawing/2014/chartex" xmlns:cx1="http://schemas.microsoft.com/office/drawing/2015/9/8/chartex" xmlns:w15="http://schemas.microsoft.com/office/word/2012/wordml" xmlns:w16se="http://schemas.microsoft.com/office/word/2015/wordml/symex">
+        <mc:Fallback xmlns:w16se="http://schemas.microsoft.com/office/word/2015/wordml/symex" xmlns:w15="http://schemas.microsoft.com/office/word/2012/wordml" xmlns:cx1="http://schemas.microsoft.com/office/drawing/2015/9/8/chartex" xmlns:cx="http://schemas.microsoft.com/office/drawing/2014/chartex">
           <w:pict>
             <v:group w14:anchorId="3E8ABF4E" id="Группа 1050" o:spid="_x0000_s1026" style="position:absolute;margin-left:56.85pt;margin-top:18.25pt;width:518.9pt;height:803.85pt;z-index:251658752;mso-position-horizontal-relative:page;mso-position-vertical-relative:page" coordorigin="1134,397" coordsize="10378,16044" o:gfxdata="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" o:allowincell="f">
               <v:line id="Line 4" o:spid="_x0000_s1027" style="position:absolute;visibility:visible;mso-wrap-style:square" from="1134,397" to="1134,16441" o:connectortype="straight" o:gfxdata="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" strokeweight="2.25pt"/>
@@ -29956,7 +29851,7 @@
                                       <w:noProof/>
                                       <w:lang w:val="ru-RU"/>
                                     </w:rPr>
-                                    <w:t>32</w:t>
+                                    <w:t>40</w:t>
                                   </w:r>
                                   <w:r>
                                     <w:rPr>
@@ -30638,7 +30533,7 @@
                                 <w:noProof/>
                                 <w:lang w:val="ru-RU"/>
                               </w:rPr>
-                              <w:t>32</w:t>
+                              <w:t>40</w:t>
                             </w:r>
                             <w:r>
                               <w:rPr>
@@ -31083,6 +30978,119 @@
     </w:lvl>
   </w:abstractNum>
   <w:abstractNum w:abstractNumId="2">
+    <w:nsid w:val="1674122D"/>
+    <w:multiLevelType w:val="hybridMultilevel"/>
+    <w:tmpl w:val="08FACDE4"/>
+    <w:lvl w:ilvl="0" w:tplc="7E144F0A">
+      <w:start w:val="1"/>
+      <w:numFmt w:val="bullet"/>
+      <w:lvlText w:val=""/>
+      <w:lvlJc w:val="left"/>
+      <w:pPr>
+        <w:ind w:left="1429" w:hanging="360"/>
+      </w:pPr>
+      <w:rPr>
+        <w:rFonts w:ascii="Symbol" w:hAnsi="Symbol" w:hint="default"/>
+      </w:rPr>
+    </w:lvl>
+    <w:lvl w:ilvl="1" w:tplc="04190003" w:tentative="1">
+      <w:start w:val="1"/>
+      <w:numFmt w:val="bullet"/>
+      <w:lvlText w:val="o"/>
+      <w:lvlJc w:val="left"/>
+      <w:pPr>
+        <w:ind w:left="2149" w:hanging="360"/>
+      </w:pPr>
+      <w:rPr>
+        <w:rFonts w:ascii="Courier New" w:hAnsi="Courier New" w:cs="Courier New" w:hint="default"/>
+      </w:rPr>
+    </w:lvl>
+    <w:lvl w:ilvl="2" w:tplc="04190005" w:tentative="1">
+      <w:start w:val="1"/>
+      <w:numFmt w:val="bullet"/>
+      <w:lvlText w:val=""/>
+      <w:lvlJc w:val="left"/>
+      <w:pPr>
+        <w:ind w:left="2869" w:hanging="360"/>
+      </w:pPr>
+      <w:rPr>
+        <w:rFonts w:ascii="Wingdings" w:hAnsi="Wingdings" w:hint="default"/>
+      </w:rPr>
+    </w:lvl>
+    <w:lvl w:ilvl="3" w:tplc="04190001" w:tentative="1">
+      <w:start w:val="1"/>
+      <w:numFmt w:val="bullet"/>
+      <w:lvlText w:val=""/>
+      <w:lvlJc w:val="left"/>
+      <w:pPr>
+        <w:ind w:left="3589" w:hanging="360"/>
+      </w:pPr>
+      <w:rPr>
+        <w:rFonts w:ascii="Symbol" w:hAnsi="Symbol" w:hint="default"/>
+      </w:rPr>
+    </w:lvl>
+    <w:lvl w:ilvl="4" w:tplc="04190003" w:tentative="1">
+      <w:start w:val="1"/>
+      <w:numFmt w:val="bullet"/>
+      <w:lvlText w:val="o"/>
+      <w:lvlJc w:val="left"/>
+      <w:pPr>
+        <w:ind w:left="4309" w:hanging="360"/>
+      </w:pPr>
+      <w:rPr>
+        <w:rFonts w:ascii="Courier New" w:hAnsi="Courier New" w:cs="Courier New" w:hint="default"/>
+      </w:rPr>
+    </w:lvl>
+    <w:lvl w:ilvl="5" w:tplc="04190005" w:tentative="1">
+      <w:start w:val="1"/>
+      <w:numFmt w:val="bullet"/>
+      <w:lvlText w:val=""/>
+      <w:lvlJc w:val="left"/>
+      <w:pPr>
+        <w:ind w:left="5029" w:hanging="360"/>
+      </w:pPr>
+      <w:rPr>
+        <w:rFonts w:ascii="Wingdings" w:hAnsi="Wingdings" w:hint="default"/>
+      </w:rPr>
+    </w:lvl>
+    <w:lvl w:ilvl="6" w:tplc="04190001" w:tentative="1">
+      <w:start w:val="1"/>
+      <w:numFmt w:val="bullet"/>
+      <w:lvlText w:val=""/>
+      <w:lvlJc w:val="left"/>
+      <w:pPr>
+        <w:ind w:left="5749" w:hanging="360"/>
+      </w:pPr>
+      <w:rPr>
+        <w:rFonts w:ascii="Symbol" w:hAnsi="Symbol" w:hint="default"/>
+      </w:rPr>
+    </w:lvl>
+    <w:lvl w:ilvl="7" w:tplc="04190003" w:tentative="1">
+      <w:start w:val="1"/>
+      <w:numFmt w:val="bullet"/>
+      <w:lvlText w:val="o"/>
+      <w:lvlJc w:val="left"/>
+      <w:pPr>
+        <w:ind w:left="6469" w:hanging="360"/>
+      </w:pPr>
+      <w:rPr>
+        <w:rFonts w:ascii="Courier New" w:hAnsi="Courier New" w:cs="Courier New" w:hint="default"/>
+      </w:rPr>
+    </w:lvl>
+    <w:lvl w:ilvl="8" w:tplc="04190005" w:tentative="1">
+      <w:start w:val="1"/>
+      <w:numFmt w:val="bullet"/>
+      <w:lvlText w:val=""/>
+      <w:lvlJc w:val="left"/>
+      <w:pPr>
+        <w:ind w:left="7189" w:hanging="360"/>
+      </w:pPr>
+      <w:rPr>
+        <w:rFonts w:ascii="Wingdings" w:hAnsi="Wingdings" w:hint="default"/>
+      </w:rPr>
+    </w:lvl>
+  </w:abstractNum>
+  <w:abstractNum w:abstractNumId="3">
     <w:nsid w:val="18193528"/>
     <w:multiLevelType w:val="hybridMultilevel"/>
     <w:tmpl w:val="E6C2512E"/>
@@ -31174,7 +31182,7 @@
       </w:pPr>
     </w:lvl>
   </w:abstractNum>
-  <w:abstractNum w:abstractNumId="3">
+  <w:abstractNum w:abstractNumId="4">
     <w:nsid w:val="1D865A17"/>
     <w:multiLevelType w:val="hybridMultilevel"/>
     <w:tmpl w:val="C818E726"/>
@@ -31287,7 +31295,7 @@
       </w:rPr>
     </w:lvl>
   </w:abstractNum>
-  <w:abstractNum w:abstractNumId="4">
+  <w:abstractNum w:abstractNumId="5">
     <w:nsid w:val="2CF314C2"/>
     <w:multiLevelType w:val="hybridMultilevel"/>
     <w:tmpl w:val="3496DDDE"/>
@@ -31376,7 +31384,7 @@
       </w:pPr>
     </w:lvl>
   </w:abstractNum>
-  <w:abstractNum w:abstractNumId="5">
+  <w:abstractNum w:abstractNumId="6">
     <w:nsid w:val="2FE04E23"/>
     <w:multiLevelType w:val="hybridMultilevel"/>
     <w:tmpl w:val="9DAE94C6"/>
@@ -31465,7 +31473,7 @@
       </w:pPr>
     </w:lvl>
   </w:abstractNum>
-  <w:abstractNum w:abstractNumId="6">
+  <w:abstractNum w:abstractNumId="7">
     <w:nsid w:val="38747FD2"/>
     <w:multiLevelType w:val="hybridMultilevel"/>
     <w:tmpl w:val="E7728828"/>
@@ -31554,7 +31562,7 @@
       </w:pPr>
     </w:lvl>
   </w:abstractNum>
-  <w:abstractNum w:abstractNumId="7">
+  <w:abstractNum w:abstractNumId="8">
     <w:nsid w:val="393C6A0D"/>
     <w:multiLevelType w:val="hybridMultilevel"/>
     <w:tmpl w:val="876EFD7A"/>
@@ -31667,7 +31675,7 @@
       </w:rPr>
     </w:lvl>
   </w:abstractNum>
-  <w:abstractNum w:abstractNumId="8">
+  <w:abstractNum w:abstractNumId="9">
     <w:nsid w:val="429C0DF0"/>
     <w:multiLevelType w:val="hybridMultilevel"/>
     <w:tmpl w:val="B1FA70C4"/>
@@ -31756,17 +31764,18 @@
       </w:pPr>
     </w:lvl>
   </w:abstractNum>
-  <w:abstractNum w:abstractNumId="9">
-    <w:nsid w:val="4D364DB3"/>
+  <w:abstractNum w:abstractNumId="10">
+    <w:nsid w:val="43901B73"/>
     <w:multiLevelType w:val="hybridMultilevel"/>
-    <w:tmpl w:val="30744DB2"/>
-    <w:lvl w:ilvl="0" w:tplc="EF7AE258">
+    <w:tmpl w:val="730ABA6C"/>
+    <w:lvl w:ilvl="0" w:tplc="0D9C9708">
       <w:start w:val="1"/>
       <w:numFmt w:val="bullet"/>
-      <w:lvlText w:val=""/>
+      <w:suff w:val="space"/>
+      <w:lvlText w:val=""/>
       <w:lvlJc w:val="left"/>
       <w:pPr>
-        <w:ind w:left="1287" w:hanging="360"/>
+        <w:ind w:left="1429" w:hanging="360"/>
       </w:pPr>
       <w:rPr>
         <w:rFonts w:ascii="Symbol" w:hAnsi="Symbol" w:hint="default"/>
@@ -31778,7 +31787,7 @@
       <w:lvlText w:val="o"/>
       <w:lvlJc w:val="left"/>
       <w:pPr>
-        <w:ind w:left="2007" w:hanging="360"/>
+        <w:ind w:left="2149" w:hanging="360"/>
       </w:pPr>
       <w:rPr>
         <w:rFonts w:ascii="Courier New" w:hAnsi="Courier New" w:cs="Courier New" w:hint="default"/>
@@ -31790,7 +31799,7 @@
       <w:lvlText w:val=""/>
       <w:lvlJc w:val="left"/>
       <w:pPr>
-        <w:ind w:left="2727" w:hanging="360"/>
+        <w:ind w:left="2869" w:hanging="360"/>
       </w:pPr>
       <w:rPr>
         <w:rFonts w:ascii="Wingdings" w:hAnsi="Wingdings" w:hint="default"/>
@@ -31802,7 +31811,7 @@
       <w:lvlText w:val=""/>
       <w:lvlJc w:val="left"/>
       <w:pPr>
-        <w:ind w:left="3447" w:hanging="360"/>
+        <w:ind w:left="3589" w:hanging="360"/>
       </w:pPr>
       <w:rPr>
         <w:rFonts w:ascii="Symbol" w:hAnsi="Symbol" w:hint="default"/>
@@ -31814,7 +31823,7 @@
       <w:lvlText w:val="o"/>
       <w:lvlJc w:val="left"/>
       <w:pPr>
-        <w:ind w:left="4167" w:hanging="360"/>
+        <w:ind w:left="4309" w:hanging="360"/>
       </w:pPr>
       <w:rPr>
         <w:rFonts w:ascii="Courier New" w:hAnsi="Courier New" w:cs="Courier New" w:hint="default"/>
@@ -31826,7 +31835,7 @@
       <w:lvlText w:val=""/>
       <w:lvlJc w:val="left"/>
       <w:pPr>
-        <w:ind w:left="4887" w:hanging="360"/>
+        <w:ind w:left="5029" w:hanging="360"/>
       </w:pPr>
       <w:rPr>
         <w:rFonts w:ascii="Wingdings" w:hAnsi="Wingdings" w:hint="default"/>
@@ -31838,7 +31847,7 @@
       <w:lvlText w:val=""/>
       <w:lvlJc w:val="left"/>
       <w:pPr>
-        <w:ind w:left="5607" w:hanging="360"/>
+        <w:ind w:left="5749" w:hanging="360"/>
       </w:pPr>
       <w:rPr>
         <w:rFonts w:ascii="Symbol" w:hAnsi="Symbol" w:hint="default"/>
@@ -31850,7 +31859,7 @@
       <w:lvlText w:val="o"/>
       <w:lvlJc w:val="left"/>
       <w:pPr>
-        <w:ind w:left="6327" w:hanging="360"/>
+        <w:ind w:left="6469" w:hanging="360"/>
       </w:pPr>
       <w:rPr>
         <w:rFonts w:ascii="Courier New" w:hAnsi="Courier New" w:cs="Courier New" w:hint="default"/>
@@ -31862,14 +31871,127 @@
       <w:lvlText w:val=""/>
       <w:lvlJc w:val="left"/>
       <w:pPr>
-        <w:ind w:left="7047" w:hanging="360"/>
+        <w:ind w:left="7189" w:hanging="360"/>
       </w:pPr>
       <w:rPr>
         <w:rFonts w:ascii="Wingdings" w:hAnsi="Wingdings" w:hint="default"/>
       </w:rPr>
     </w:lvl>
   </w:abstractNum>
-  <w:abstractNum w:abstractNumId="10">
+  <w:abstractNum w:abstractNumId="11">
+    <w:nsid w:val="4D364DB3"/>
+    <w:multiLevelType w:val="hybridMultilevel"/>
+    <w:tmpl w:val="30744DB2"/>
+    <w:lvl w:ilvl="0" w:tplc="EF7AE258">
+      <w:start w:val="1"/>
+      <w:numFmt w:val="bullet"/>
+      <w:lvlText w:val=""/>
+      <w:lvlJc w:val="left"/>
+      <w:pPr>
+        <w:ind w:left="1287" w:hanging="360"/>
+      </w:pPr>
+      <w:rPr>
+        <w:rFonts w:ascii="Symbol" w:hAnsi="Symbol" w:hint="default"/>
+      </w:rPr>
+    </w:lvl>
+    <w:lvl w:ilvl="1" w:tplc="04190003" w:tentative="1">
+      <w:start w:val="1"/>
+      <w:numFmt w:val="bullet"/>
+      <w:lvlText w:val="o"/>
+      <w:lvlJc w:val="left"/>
+      <w:pPr>
+        <w:ind w:left="2007" w:hanging="360"/>
+      </w:pPr>
+      <w:rPr>
+        <w:rFonts w:ascii="Courier New" w:hAnsi="Courier New" w:cs="Courier New" w:hint="default"/>
+      </w:rPr>
+    </w:lvl>
+    <w:lvl w:ilvl="2" w:tplc="04190005" w:tentative="1">
+      <w:start w:val="1"/>
+      <w:numFmt w:val="bullet"/>
+      <w:lvlText w:val=""/>
+      <w:lvlJc w:val="left"/>
+      <w:pPr>
+        <w:ind w:left="2727" w:hanging="360"/>
+      </w:pPr>
+      <w:rPr>
+        <w:rFonts w:ascii="Wingdings" w:hAnsi="Wingdings" w:hint="default"/>
+      </w:rPr>
+    </w:lvl>
+    <w:lvl w:ilvl="3" w:tplc="04190001" w:tentative="1">
+      <w:start w:val="1"/>
+      <w:numFmt w:val="bullet"/>
+      <w:lvlText w:val=""/>
+      <w:lvlJc w:val="left"/>
+      <w:pPr>
+        <w:ind w:left="3447" w:hanging="360"/>
+      </w:pPr>
+      <w:rPr>
+        <w:rFonts w:ascii="Symbol" w:hAnsi="Symbol" w:hint="default"/>
+      </w:rPr>
+    </w:lvl>
+    <w:lvl w:ilvl="4" w:tplc="04190003" w:tentative="1">
+      <w:start w:val="1"/>
+      <w:numFmt w:val="bullet"/>
+      <w:lvlText w:val="o"/>
+      <w:lvlJc w:val="left"/>
+      <w:pPr>
+        <w:ind w:left="4167" w:hanging="360"/>
+      </w:pPr>
+      <w:rPr>
+        <w:rFonts w:ascii="Courier New" w:hAnsi="Courier New" w:cs="Courier New" w:hint="default"/>
+      </w:rPr>
+    </w:lvl>
+    <w:lvl w:ilvl="5" w:tplc="04190005" w:tentative="1">
+      <w:start w:val="1"/>
+      <w:numFmt w:val="bullet"/>
+      <w:lvlText w:val=""/>
+      <w:lvlJc w:val="left"/>
+      <w:pPr>
+        <w:ind w:left="4887" w:hanging="360"/>
+      </w:pPr>
+      <w:rPr>
+        <w:rFonts w:ascii="Wingdings" w:hAnsi="Wingdings" w:hint="default"/>
+      </w:rPr>
+    </w:lvl>
+    <w:lvl w:ilvl="6" w:tplc="04190001" w:tentative="1">
+      <w:start w:val="1"/>
+      <w:numFmt w:val="bullet"/>
+      <w:lvlText w:val=""/>
+      <w:lvlJc w:val="left"/>
+      <w:pPr>
+        <w:ind w:left="5607" w:hanging="360"/>
+      </w:pPr>
+      <w:rPr>
+        <w:rFonts w:ascii="Symbol" w:hAnsi="Symbol" w:hint="default"/>
+      </w:rPr>
+    </w:lvl>
+    <w:lvl w:ilvl="7" w:tplc="04190003" w:tentative="1">
+      <w:start w:val="1"/>
+      <w:numFmt w:val="bullet"/>
+      <w:lvlText w:val="o"/>
+      <w:lvlJc w:val="left"/>
+      <w:pPr>
+        <w:ind w:left="6327" w:hanging="360"/>
+      </w:pPr>
+      <w:rPr>
+        <w:rFonts w:ascii="Courier New" w:hAnsi="Courier New" w:cs="Courier New" w:hint="default"/>
+      </w:rPr>
+    </w:lvl>
+    <w:lvl w:ilvl="8" w:tplc="04190005" w:tentative="1">
+      <w:start w:val="1"/>
+      <w:numFmt w:val="bullet"/>
+      <w:lvlText w:val=""/>
+      <w:lvlJc w:val="left"/>
+      <w:pPr>
+        <w:ind w:left="7047" w:hanging="360"/>
+      </w:pPr>
+      <w:rPr>
+        <w:rFonts w:ascii="Wingdings" w:hAnsi="Wingdings" w:hint="default"/>
+      </w:rPr>
+    </w:lvl>
+  </w:abstractNum>
+  <w:abstractNum w:abstractNumId="12">
     <w:nsid w:val="54FB6E84"/>
     <w:multiLevelType w:val="hybridMultilevel"/>
     <w:tmpl w:val="20C810AC"/>
@@ -31961,10 +32083,10 @@
       </w:pPr>
     </w:lvl>
   </w:abstractNum>
-  <w:abstractNum w:abstractNumId="11">
+  <w:abstractNum w:abstractNumId="13">
     <w:nsid w:val="5E9D081E"/>
     <w:multiLevelType w:val="multilevel"/>
-    <w:tmpl w:val="4D10D4A6"/>
+    <w:tmpl w:val="614884E4"/>
     <w:lvl w:ilvl="0">
       <w:start w:val="1"/>
       <w:numFmt w:val="decimal"/>
@@ -32055,7 +32177,7 @@
       </w:pPr>
     </w:lvl>
   </w:abstractNum>
-  <w:abstractNum w:abstractNumId="12">
+  <w:abstractNum w:abstractNumId="14">
     <w:nsid w:val="5FCD1755"/>
     <w:multiLevelType w:val="hybridMultilevel"/>
     <w:tmpl w:val="8682C9F6"/>
@@ -32168,7 +32290,7 @@
       </w:rPr>
     </w:lvl>
   </w:abstractNum>
-  <w:abstractNum w:abstractNumId="13">
+  <w:abstractNum w:abstractNumId="15">
     <w:nsid w:val="61937F37"/>
     <w:multiLevelType w:val="hybridMultilevel"/>
     <w:tmpl w:val="67442B6E"/>
@@ -32281,7 +32403,7 @@
       </w:rPr>
     </w:lvl>
   </w:abstractNum>
-  <w:abstractNum w:abstractNumId="14">
+  <w:abstractNum w:abstractNumId="16">
     <w:nsid w:val="677F2E11"/>
     <w:multiLevelType w:val="hybridMultilevel"/>
     <w:tmpl w:val="E9B200C4"/>
@@ -32394,7 +32516,7 @@
       </w:rPr>
     </w:lvl>
   </w:abstractNum>
-  <w:abstractNum w:abstractNumId="15">
+  <w:abstractNum w:abstractNumId="17">
     <w:nsid w:val="6EA90E16"/>
     <w:multiLevelType w:val="hybridMultilevel"/>
     <w:tmpl w:val="126AA820"/>
@@ -32483,7 +32605,7 @@
       </w:pPr>
     </w:lvl>
   </w:abstractNum>
-  <w:abstractNum w:abstractNumId="16">
+  <w:abstractNum w:abstractNumId="18">
     <w:nsid w:val="77025B8D"/>
     <w:multiLevelType w:val="hybridMultilevel"/>
     <w:tmpl w:val="03CE2EF6"/>
@@ -32596,7 +32718,7 @@
       </w:rPr>
     </w:lvl>
   </w:abstractNum>
-  <w:abstractNum w:abstractNumId="17">
+  <w:abstractNum w:abstractNumId="19">
     <w:nsid w:val="7798655D"/>
     <w:multiLevelType w:val="hybridMultilevel"/>
     <w:tmpl w:val="F3E8BC08"/>
@@ -32709,7 +32831,7 @@
       </w:rPr>
     </w:lvl>
   </w:abstractNum>
-  <w:abstractNum w:abstractNumId="18">
+  <w:abstractNum w:abstractNumId="20">
     <w:nsid w:val="7C534A18"/>
     <w:multiLevelType w:val="hybridMultilevel"/>
     <w:tmpl w:val="6BC4C30E"/>
@@ -32823,61 +32945,67 @@
     </w:lvl>
   </w:abstractNum>
   <w:num w:numId="1">
-    <w:abstractNumId w:val="16"/>
+    <w:abstractNumId w:val="18"/>
   </w:num>
   <w:num w:numId="2">
-    <w:abstractNumId w:val="4"/>
+    <w:abstractNumId w:val="5"/>
   </w:num>
   <w:num w:numId="3">
+    <w:abstractNumId w:val="17"/>
+  </w:num>
+  <w:num w:numId="4">
+    <w:abstractNumId w:val="7"/>
+  </w:num>
+  <w:num w:numId="5">
+    <w:abstractNumId w:val="11"/>
+  </w:num>
+  <w:num w:numId="6">
+    <w:abstractNumId w:val="9"/>
+  </w:num>
+  <w:num w:numId="7">
     <w:abstractNumId w:val="15"/>
   </w:num>
-  <w:num w:numId="4">
-    <w:abstractNumId w:val="6"/>
-  </w:num>
-  <w:num w:numId="5">
-    <w:abstractNumId w:val="9"/>
-  </w:num>
-  <w:num w:numId="6">
-    <w:abstractNumId w:val="8"/>
-  </w:num>
-  <w:num w:numId="7">
-    <w:abstractNumId w:val="13"/>
-  </w:num>
   <w:num w:numId="8">
-    <w:abstractNumId w:val="18"/>
+    <w:abstractNumId w:val="20"/>
   </w:num>
   <w:num w:numId="9">
-    <w:abstractNumId w:val="14"/>
+    <w:abstractNumId w:val="16"/>
   </w:num>
   <w:num w:numId="10">
     <w:abstractNumId w:val="1"/>
   </w:num>
   <w:num w:numId="11">
-    <w:abstractNumId w:val="5"/>
+    <w:abstractNumId w:val="6"/>
   </w:num>
   <w:num w:numId="12">
-    <w:abstractNumId w:val="17"/>
+    <w:abstractNumId w:val="19"/>
   </w:num>
   <w:num w:numId="13">
-    <w:abstractNumId w:val="12"/>
+    <w:abstractNumId w:val="14"/>
   </w:num>
   <w:num w:numId="14">
-    <w:abstractNumId w:val="7"/>
+    <w:abstractNumId w:val="8"/>
   </w:num>
   <w:num w:numId="15">
-    <w:abstractNumId w:val="2"/>
+    <w:abstractNumId w:val="3"/>
   </w:num>
   <w:num w:numId="16">
-    <w:abstractNumId w:val="10"/>
+    <w:abstractNumId w:val="12"/>
   </w:num>
   <w:num w:numId="17">
     <w:abstractNumId w:val="0"/>
   </w:num>
   <w:num w:numId="18">
-    <w:abstractNumId w:val="11"/>
+    <w:abstractNumId w:val="13"/>
   </w:num>
   <w:num w:numId="19">
-    <w:abstractNumId w:val="3"/>
+    <w:abstractNumId w:val="4"/>
+  </w:num>
+  <w:num w:numId="20">
+    <w:abstractNumId w:val="2"/>
+  </w:num>
+  <w:num w:numId="21">
+    <w:abstractNumId w:val="10"/>
   </w:num>
   <w:numIdMacAtCleanup w:val="19"/>
 </w:numbering>
@@ -33069,7 +33197,7 @@
     <w:autoRedefine/>
     <w:uiPriority w:val="9"/>
     <w:qFormat/>
-    <w:rsid w:val="00BB5511"/>
+    <w:rsid w:val="00EC1E09"/>
     <w:pPr>
       <w:keepNext/>
       <w:keepLines/>
@@ -33080,7 +33208,6 @@
       <w:tabs>
         <w:tab w:val="left" w:pos="993"/>
       </w:tabs>
-      <w:spacing w:line="480" w:lineRule="auto"/>
       <w:ind w:left="0" w:firstLine="709"/>
       <w:jc w:val="left"/>
       <w:outlineLvl w:val="0"/>
@@ -33463,7 +33590,7 @@
     <w:basedOn w:val="a0"/>
     <w:link w:val="1"/>
     <w:uiPriority w:val="9"/>
-    <w:rsid w:val="00BB5511"/>
+    <w:rsid w:val="00EC1E09"/>
     <w:rPr>
       <w:rFonts w:ascii="Times New Roman" w:eastAsiaTheme="majorEastAsia" w:hAnsi="Times New Roman" w:cstheme="majorBidi"/>
       <w:b/>
@@ -34126,7 +34253,7 @@
     <w:autoRedefine/>
     <w:uiPriority w:val="9"/>
     <w:qFormat/>
-    <w:rsid w:val="00BB5511"/>
+    <w:rsid w:val="00EC1E09"/>
     <w:pPr>
       <w:keepNext/>
       <w:keepLines/>
@@ -34137,7 +34264,6 @@
       <w:tabs>
         <w:tab w:val="left" w:pos="993"/>
       </w:tabs>
-      <w:spacing w:line="480" w:lineRule="auto"/>
       <w:ind w:left="0" w:firstLine="709"/>
       <w:jc w:val="left"/>
       <w:outlineLvl w:val="0"/>
@@ -34520,7 +34646,7 @@
     <w:basedOn w:val="a0"/>
     <w:link w:val="1"/>
     <w:uiPriority w:val="9"/>
-    <w:rsid w:val="00BB5511"/>
+    <w:rsid w:val="00EC1E09"/>
     <w:rPr>
       <w:rFonts w:ascii="Times New Roman" w:eastAsiaTheme="majorEastAsia" w:hAnsi="Times New Roman" w:cstheme="majorBidi"/>
       <w:b/>
@@ -35260,7 +35386,7 @@
   <a:extraClrSchemeLst/>
   <a:extLst>
     <a:ext uri="{05A4C25C-085E-4340-85A3-A5531E510DB2}">
-      <thm15:themeFamily xmlns="" xmlns:thm15="http://schemas.microsoft.com/office/thememl/2012/main" name="Office Theme" id="{62F939B6-93AF-4DB8-9C6B-D6C7DFDC589F}" vid="{4A3C46E8-61CC-4603-A589-7422A47A8E4A}"/>
+      <thm15:themeFamily xmlns:thm15="http://schemas.microsoft.com/office/thememl/2012/main" xmlns="" name="Office Theme" id="{62F939B6-93AF-4DB8-9C6B-D6C7DFDC589F}" vid="{4A3C46E8-61CC-4603-A589-7422A47A8E4A}"/>
     </a:ext>
   </a:extLst>
 </a:theme>
@@ -35271,7 +35397,7 @@
 </file>
 
 <file path=customXml/itemProps1.xml><?xml version="1.0" encoding="utf-8"?>
-<ds:datastoreItem xmlns:ds="http://schemas.openxmlformats.org/officeDocument/2006/customXml" ds:itemID="{0D8C6BCB-6DE3-4AC7-A359-FB36CC8552EC}">
+<ds:datastoreItem xmlns:ds="http://schemas.openxmlformats.org/officeDocument/2006/customXml" ds:itemID="{CE23ACB5-1EC9-44B4-8B20-B25B1D4CE193}">
   <ds:schemaRefs>
     <ds:schemaRef ds:uri="http://schemas.openxmlformats.org/officeDocument/2006/bibliography"/>
   </ds:schemaRefs>

</xml_diff>